<commit_message>
descrizione generale sito web finita
</commit_message>
<xml_diff>
--- a/Tesina.docx
+++ b/Tesina.docx
@@ -10,6 +10,7 @@
           <w:docPartUnique/>
         </w:docPartObj>
       </w:sdtPr>
+      <w:sdtEndPr/>
       <w:sdtContent>
         <w:p>
           <w:r>
@@ -183,6 +184,7 @@
                                           <w:dataBinding w:prefixMappings="xmlns:ns0='http://purl.org/dc/elements/1.1/' xmlns:ns1='http://schemas.openxmlformats.org/package/2006/metadata/core-properties' " w:xpath="/ns1:coreProperties[1]/ns0:title[1]" w:storeItemID="{6C3C8BC8-F283-45AE-878A-BAB7291924A1}"/>
                                           <w:text/>
                                         </w:sdtPr>
+                                        <w:sdtEndPr/>
                                         <w:sdtContent>
                                           <w:r>
                                             <w:rPr>
@@ -223,6 +225,7 @@
                                           <w:dataBinding w:prefixMappings="xmlns:ns0='http://purl.org/dc/elements/1.1/' xmlns:ns1='http://schemas.openxmlformats.org/package/2006/metadata/core-properties' " w:xpath="/ns1:coreProperties[1]/ns0:subject[1]" w:storeItemID="{6C3C8BC8-F283-45AE-878A-BAB7291924A1}"/>
                                           <w:text/>
                                         </w:sdtPr>
+                                        <w:sdtEndPr/>
                                         <w:sdtContent>
                                           <w:r>
                                             <w:rPr>
@@ -292,6 +295,7 @@
                                                 <w:dataBinding w:prefixMappings="xmlns:ns0='http://purl.org/dc/elements/1.1/' xmlns:ns1='http://schemas.openxmlformats.org/package/2006/metadata/core-properties' " w:xpath="/ns1:coreProperties[1]/ns0:creator[1]" w:storeItemID="{6C3C8BC8-F283-45AE-878A-BAB7291924A1}"/>
                                                 <w:text/>
                                               </w:sdtPr>
+                                              <w:sdtEndPr/>
                                               <w:sdtContent>
                                                 <w:r>
                                                   <w:rPr>
@@ -327,6 +331,7 @@
                                                 <w:calendar w:val="gregorian"/>
                                               </w:date>
                                             </w:sdtPr>
+                                            <w:sdtEndPr/>
                                             <w:sdtContent>
                                               <w:p>
                                                 <w:pPr>
@@ -361,6 +366,7 @@
                                             <w:dataBinding w:prefixMappings="xmlns:ns0='http://purl.org/dc/elements/1.1/' xmlns:ns1='http://schemas.openxmlformats.org/package/2006/metadata/core-properties' " w:xpath="/ns1:coreProperties[1]/ns1:category[1]" w:storeItemID="{6C3C8BC8-F283-45AE-878A-BAB7291924A1}"/>
                                             <w:text/>
                                           </w:sdtPr>
+                                          <w:sdtEndPr/>
                                           <w:sdtContent>
                                             <w:tc>
                                               <w:tcPr>
@@ -538,6 +544,7 @@
                                     <w:dataBinding w:prefixMappings="xmlns:ns0='http://purl.org/dc/elements/1.1/' xmlns:ns1='http://schemas.openxmlformats.org/package/2006/metadata/core-properties' " w:xpath="/ns1:coreProperties[1]/ns0:title[1]" w:storeItemID="{6C3C8BC8-F283-45AE-878A-BAB7291924A1}"/>
                                     <w:text/>
                                   </w:sdtPr>
+                                  <w:sdtEndPr/>
                                   <w:sdtContent>
                                     <w:r>
                                       <w:rPr>
@@ -578,6 +585,7 @@
                                     <w:dataBinding w:prefixMappings="xmlns:ns0='http://purl.org/dc/elements/1.1/' xmlns:ns1='http://schemas.openxmlformats.org/package/2006/metadata/core-properties' " w:xpath="/ns1:coreProperties[1]/ns0:subject[1]" w:storeItemID="{6C3C8BC8-F283-45AE-878A-BAB7291924A1}"/>
                                     <w:text/>
                                   </w:sdtPr>
+                                  <w:sdtEndPr/>
                                   <w:sdtContent>
                                     <w:r>
                                       <w:rPr>
@@ -647,6 +655,7 @@
                                           <w:dataBinding w:prefixMappings="xmlns:ns0='http://purl.org/dc/elements/1.1/' xmlns:ns1='http://schemas.openxmlformats.org/package/2006/metadata/core-properties' " w:xpath="/ns1:coreProperties[1]/ns0:creator[1]" w:storeItemID="{6C3C8BC8-F283-45AE-878A-BAB7291924A1}"/>
                                           <w:text/>
                                         </w:sdtPr>
+                                        <w:sdtEndPr/>
                                         <w:sdtContent>
                                           <w:r>
                                             <w:rPr>
@@ -682,6 +691,7 @@
                                           <w:calendar w:val="gregorian"/>
                                         </w:date>
                                       </w:sdtPr>
+                                      <w:sdtEndPr/>
                                       <w:sdtContent>
                                         <w:p>
                                           <w:pPr>
@@ -716,6 +726,7 @@
                                       <w:dataBinding w:prefixMappings="xmlns:ns0='http://purl.org/dc/elements/1.1/' xmlns:ns1='http://schemas.openxmlformats.org/package/2006/metadata/core-properties' " w:xpath="/ns1:coreProperties[1]/ns1:category[1]" w:storeItemID="{6C3C8BC8-F283-45AE-878A-BAB7291924A1}"/>
                                       <w:text/>
                                     </w:sdtPr>
+                                    <w:sdtEndPr/>
                                     <w:sdtContent>
                                       <w:tc>
                                         <w:tcPr>
@@ -770,6 +781,13 @@
     </w:sdt>
     <w:sdt>
       <w:sdtPr>
+        <w:rPr>
+          <w:rFonts w:asciiTheme="minorHAnsi" w:eastAsiaTheme="minorEastAsia" w:hAnsiTheme="minorHAnsi" w:cstheme="minorBidi"/>
+          <w:caps w:val="0"/>
+          <w:spacing w:val="0"/>
+          <w:sz w:val="22"/>
+          <w:szCs w:val="21"/>
+        </w:rPr>
         <w:id w:val="-1464960769"/>
         <w:docPartObj>
           <w:docPartGallery w:val="Table of Contents"/>
@@ -778,14 +796,9 @@
       </w:sdtPr>
       <w:sdtEndPr>
         <w:rPr>
-          <w:rFonts w:asciiTheme="minorHAnsi" w:eastAsiaTheme="minorEastAsia" w:hAnsiTheme="minorHAnsi" w:cstheme="minorBidi"/>
           <w:b/>
           <w:bCs/>
-          <w:caps w:val="0"/>
           <w:noProof/>
-          <w:spacing w:val="0"/>
-          <w:sz w:val="22"/>
-          <w:szCs w:val="21"/>
         </w:rPr>
       </w:sdtEndPr>
       <w:sdtContent>
@@ -3574,23 +3587,9 @@
       </w:r>
       <w:bookmarkEnd w:id="0"/>
     </w:p>
-    <w:p>
-      <w:pPr>
-        <w:rPr>
-          <w:lang w:val="en-US"/>
-        </w:rPr>
-      </w:pPr>
-    </w:p>
-    <w:p>
-      <w:pPr>
-        <w:rPr>
-          <w:lang w:val="en-US"/>
-        </w:rPr>
-      </w:pPr>
-      <w:r>
-        <w:rPr>
-          <w:lang w:val="en-US"/>
-        </w:rPr>
+    <w:p/>
+    <w:p>
+      <w:r>
         <w:br w:type="page"/>
       </w:r>
     </w:p>
@@ -3634,107 +3633,107 @@
         <w:pStyle w:val="Heading1"/>
         <w:rPr>
           <w:color w:val="FF0000"/>
-          <w:lang w:val="en-US"/>
         </w:rPr>
       </w:pPr>
       <w:bookmarkStart w:id="3" w:name="_Toc358998361"/>
       <w:r>
         <w:rPr>
+          <w:color w:val="FF0000"/>
+        </w:rPr>
+        <w:t>I</w:t>
+      </w:r>
+      <w:r>
+        <w:rPr>
+          <w:color w:val="FF0000"/>
+        </w:rPr>
+        <w:t>l</w:t>
+      </w:r>
+      <w:r>
+        <w:rPr>
+          <w:color w:val="FF0000"/>
+        </w:rPr>
+        <w:t xml:space="preserve"> progetto</w:t>
+      </w:r>
+      <w:bookmarkEnd w:id="3"/>
+    </w:p>
+    <w:p>
+      <w:pPr>
+        <w:pStyle w:val="Heading2"/>
+        <w:rPr>
+          <w:rFonts w:asciiTheme="minorHAnsi" w:hAnsiTheme="minorHAnsi"/>
+          <w:color w:val="FF0000"/>
+        </w:rPr>
+      </w:pPr>
+      <w:bookmarkStart w:id="4" w:name="_Toc358998362"/>
+      <w:r>
+        <w:rPr>
+          <w:rFonts w:asciiTheme="minorHAnsi" w:hAnsiTheme="minorHAnsi"/>
+          <w:color w:val="FF0000"/>
+        </w:rPr>
+        <w:t>Descrizione del progetto</w:t>
+      </w:r>
+      <w:bookmarkEnd w:id="4"/>
+    </w:p>
+    <w:p>
+      <w:pPr>
+        <w:keepNext/>
+        <w:jc w:val="center"/>
+        <w:rPr>
+          <w:color w:val="FF0000"/>
+        </w:rPr>
+      </w:pPr>
+    </w:p>
+    <w:p>
+      <w:pPr>
+        <w:pStyle w:val="Heading1"/>
+        <w:rPr>
+          <w:color w:val="FF0000"/>
+        </w:rPr>
+      </w:pPr>
+      <w:bookmarkStart w:id="5" w:name="_Toc358998363"/>
+      <w:r>
+        <w:rPr>
+          <w:color w:val="FF0000"/>
+        </w:rPr>
+        <w:t>Come si è svolta la realizzazione</w:t>
+      </w:r>
+      <w:bookmarkEnd w:id="5"/>
+    </w:p>
+    <w:p>
+      <w:pPr>
+        <w:pStyle w:val="Heading2"/>
+        <w:rPr>
+          <w:rFonts w:asciiTheme="minorHAnsi" w:hAnsiTheme="minorHAnsi"/>
           <w:color w:val="FF0000"/>
           <w:lang w:val="en-US"/>
         </w:rPr>
-        <w:t>I</w:t>
-      </w:r>
-      <w:r>
-        <w:rPr>
+      </w:pPr>
+      <w:bookmarkStart w:id="6" w:name="_Toc358998364"/>
+      <w:r>
+        <w:rPr>
+          <w:rFonts w:asciiTheme="minorHAnsi" w:hAnsiTheme="minorHAnsi"/>
           <w:color w:val="FF0000"/>
           <w:lang w:val="en-US"/>
         </w:rPr>
-        <w:t>l</w:t>
-      </w:r>
-      <w:r>
-        <w:rPr>
+        <w:t>Strumenti</w:t>
+      </w:r>
+      <w:bookmarkEnd w:id="6"/>
+    </w:p>
+    <w:p>
+      <w:pPr>
+        <w:pStyle w:val="Heading3"/>
+        <w:rPr>
+          <w:rFonts w:asciiTheme="minorHAnsi" w:hAnsiTheme="minorHAnsi"/>
           <w:color w:val="FF0000"/>
           <w:lang w:val="en-US"/>
         </w:rPr>
-        <w:t xml:space="preserve"> progetto</w:t>
-      </w:r>
-      <w:bookmarkEnd w:id="3"/>
-    </w:p>
-    <w:p>
-      <w:pPr>
-        <w:pStyle w:val="Heading2"/>
+      </w:pPr>
+      <w:bookmarkStart w:id="7" w:name="_Toc358998365"/>
+      <w:r>
         <w:rPr>
           <w:rFonts w:asciiTheme="minorHAnsi" w:hAnsiTheme="minorHAnsi"/>
           <w:color w:val="FF0000"/>
-        </w:rPr>
-      </w:pPr>
-      <w:bookmarkStart w:id="4" w:name="_Toc358998362"/>
-      <w:r>
-        <w:rPr>
-          <w:rFonts w:asciiTheme="minorHAnsi" w:hAnsiTheme="minorHAnsi"/>
-          <w:color w:val="FF0000"/>
-        </w:rPr>
-        <w:t>Descrizione del progetto</w:t>
-      </w:r>
-      <w:bookmarkEnd w:id="4"/>
-    </w:p>
-    <w:p>
-      <w:pPr>
-        <w:keepNext/>
-        <w:jc w:val="center"/>
-        <w:rPr>
-          <w:color w:val="FF0000"/>
-        </w:rPr>
-      </w:pPr>
-    </w:p>
-    <w:p>
-      <w:pPr>
-        <w:pStyle w:val="Heading1"/>
-        <w:rPr>
-          <w:color w:val="FF0000"/>
-        </w:rPr>
-      </w:pPr>
-      <w:bookmarkStart w:id="5" w:name="_Toc358998363"/>
-      <w:r>
-        <w:rPr>
-          <w:color w:val="FF0000"/>
-        </w:rPr>
-        <w:t>Come si è svolta la realizzazione</w:t>
-      </w:r>
-      <w:bookmarkEnd w:id="5"/>
-    </w:p>
-    <w:p>
-      <w:pPr>
-        <w:pStyle w:val="Heading2"/>
-        <w:rPr>
-          <w:rFonts w:asciiTheme="minorHAnsi" w:hAnsiTheme="minorHAnsi"/>
-          <w:color w:val="FF0000"/>
-        </w:rPr>
-      </w:pPr>
-      <w:bookmarkStart w:id="6" w:name="_Toc358998364"/>
-      <w:r>
-        <w:rPr>
-          <w:rFonts w:asciiTheme="minorHAnsi" w:hAnsiTheme="minorHAnsi"/>
-          <w:color w:val="FF0000"/>
-        </w:rPr>
-        <w:t>Strumenti</w:t>
-      </w:r>
-      <w:bookmarkEnd w:id="6"/>
-    </w:p>
-    <w:p>
-      <w:pPr>
-        <w:pStyle w:val="Heading3"/>
-        <w:rPr>
-          <w:rFonts w:asciiTheme="minorHAnsi" w:hAnsiTheme="minorHAnsi"/>
-          <w:color w:val="FF0000"/>
-        </w:rPr>
-      </w:pPr>
-      <w:bookmarkStart w:id="7" w:name="_Toc358998365"/>
-      <w:r>
-        <w:rPr>
-          <w:rFonts w:asciiTheme="minorHAnsi" w:hAnsiTheme="minorHAnsi"/>
-          <w:color w:val="FF0000"/>
+          <w:lang w:val="en-US"/>
         </w:rPr>
         <w:t>Microsoft Access</w:t>
       </w:r>
@@ -3960,10 +3959,10 @@
             <v:path o:extrusionok="f" gradientshapeok="t" o:connecttype="rect"/>
             <o:lock v:ext="edit" aspectratio="t"/>
           </v:shapetype>
-          <v:shape id="_x0000_i1028" type="#_x0000_t75" style="width:463.35pt;height:334.4pt" o:ole="">
+          <v:shape id="_x0000_i1025" type="#_x0000_t75" style="width:463.8pt;height:334.75pt" o:ole="">
             <v:imagedata r:id="rId10" o:title=""/>
           </v:shape>
-          <o:OLEObject Type="Embed" ProgID="Visio.Drawing.15" ShapeID="_x0000_i1028" DrawAspect="Content" ObjectID="_1432741988" r:id="rId11"/>
+          <o:OLEObject Type="Embed" ProgID="Visio.Drawing.15" ShapeID="_x0000_i1025" DrawAspect="Content" ObjectID="_1432826425" r:id="rId11"/>
         </w:object>
       </w:r>
     </w:p>
@@ -3991,6 +3990,9 @@
         <w:t>1</w:t>
       </w:r>
       <w:r>
+        <w:rPr>
+          <w:noProof/>
+        </w:rPr>
         <w:fldChar w:fldCharType="end"/>
       </w:r>
       <w:r>
@@ -4026,14 +4028,12 @@
           <w:numId w:val="2"/>
         </w:numPr>
       </w:pPr>
-      <w:proofErr w:type="gramStart"/>
       <w:r>
         <w:rPr>
           <w:rStyle w:val="IntenseEmphasis"/>
         </w:rPr>
         <w:t>sections</w:t>
       </w:r>
-      <w:proofErr w:type="gramEnd"/>
       <w:r>
         <w:t xml:space="preserve"> – contiene un elenco delle sezioni (gruppi di domande relative ad un argomento comune)</w:t>
       </w:r>
@@ -4046,19 +4046,11 @@
           <w:numId w:val="2"/>
         </w:numPr>
       </w:pPr>
-      <w:proofErr w:type="gramStart"/>
       <w:r>
         <w:rPr>
           <w:rStyle w:val="IntenseEmphasis"/>
         </w:rPr>
-        <w:t>questions</w:t>
-      </w:r>
-      <w:proofErr w:type="gramEnd"/>
-      <w:r>
-        <w:rPr>
-          <w:rStyle w:val="IntenseEmphasis"/>
-        </w:rPr>
-        <w:t xml:space="preserve"> </w:t>
+        <w:t xml:space="preserve">questions </w:t>
       </w:r>
       <w:r>
         <w:t>– contiene un elenco delle domande presenti all’interno del questionario</w:t>
@@ -4072,19 +4064,11 @@
           <w:numId w:val="2"/>
         </w:numPr>
       </w:pPr>
-      <w:proofErr w:type="gramStart"/>
       <w:r>
         <w:rPr>
           <w:rStyle w:val="IntenseEmphasis"/>
         </w:rPr>
-        <w:t>question</w:t>
-      </w:r>
-      <w:proofErr w:type="gramEnd"/>
-      <w:r>
-        <w:rPr>
-          <w:rStyle w:val="IntenseEmphasis"/>
-        </w:rPr>
-        <w:t xml:space="preserve">_types </w:t>
+        <w:t xml:space="preserve">question_types </w:t>
       </w:r>
       <w:r>
         <w:t>– contiene un elenco delle varie tipologie di domande presentate</w:t>
@@ -4098,14 +4082,12 @@
           <w:numId w:val="2"/>
         </w:numPr>
       </w:pPr>
-      <w:proofErr w:type="gramStart"/>
       <w:r>
         <w:rPr>
           <w:rStyle w:val="IntenseEmphasis"/>
         </w:rPr>
         <w:t>answers</w:t>
       </w:r>
-      <w:proofErr w:type="gramEnd"/>
       <w:r>
         <w:t xml:space="preserve"> – contiene un elenco </w:t>
       </w:r>
@@ -4130,14 +4112,12 @@
           <w:numId w:val="2"/>
         </w:numPr>
       </w:pPr>
-      <w:proofErr w:type="gramStart"/>
       <w:r>
         <w:rPr>
           <w:rStyle w:val="IntenseEmphasis"/>
         </w:rPr>
         <w:t>users</w:t>
       </w:r>
-      <w:proofErr w:type="gramEnd"/>
       <w:r>
         <w:t xml:space="preserve"> – contiene un elenco degli studenti a cui verrà presentato il dizionario</w:t>
       </w:r>
@@ -4150,14 +4130,12 @@
           <w:numId w:val="2"/>
         </w:numPr>
       </w:pPr>
-      <w:proofErr w:type="gramStart"/>
       <w:r>
         <w:rPr>
           <w:rStyle w:val="IntenseEmphasis"/>
         </w:rPr>
         <w:t>specializations</w:t>
       </w:r>
-      <w:proofErr w:type="gramEnd"/>
       <w:r>
         <w:t xml:space="preserve"> – contiene un elenco delle singole specializzazioni di cui gli studenti hanno fatto parte</w:t>
       </w:r>
@@ -4189,7 +4167,6 @@
           <w:numId w:val="3"/>
         </w:numPr>
       </w:pPr>
-      <w:proofErr w:type="gramStart"/>
       <w:r>
         <w:rPr>
           <w:bCs/>
@@ -4197,7 +4174,6 @@
         </w:rPr>
         <w:t>sections</w:t>
       </w:r>
-      <w:proofErr w:type="gramEnd"/>
       <w:r>
         <w:rPr>
           <w:bCs/>
@@ -4238,21 +4214,12 @@
           <w:numId w:val="3"/>
         </w:numPr>
       </w:pPr>
-      <w:proofErr w:type="gramStart"/>
       <w:r>
         <w:rPr>
           <w:bCs/>
           <w:iCs/>
         </w:rPr>
-        <w:t>question</w:t>
-      </w:r>
-      <w:proofErr w:type="gramEnd"/>
-      <w:r>
-        <w:rPr>
-          <w:bCs/>
-          <w:iCs/>
-        </w:rPr>
-        <w:t>_types</w:t>
+        <w:t>question_types</w:t>
       </w:r>
       <w:r>
         <w:rPr>
@@ -4300,7 +4267,6 @@
           <w:numId w:val="3"/>
         </w:numPr>
       </w:pPr>
-      <w:proofErr w:type="gramStart"/>
       <w:r>
         <w:rPr>
           <w:bCs/>
@@ -4308,7 +4274,6 @@
         </w:rPr>
         <w:t>questions</w:t>
       </w:r>
-      <w:proofErr w:type="gramEnd"/>
       <w:r>
         <w:rPr>
           <w:bCs/>
@@ -4358,7 +4323,6 @@
           <w:numId w:val="3"/>
         </w:numPr>
       </w:pPr>
-      <w:proofErr w:type="gramStart"/>
       <w:r>
         <w:rPr>
           <w:bCs/>
@@ -4366,7 +4330,6 @@
         </w:rPr>
         <w:t>answers</w:t>
       </w:r>
-      <w:proofErr w:type="gramEnd"/>
       <w:r>
         <w:rPr>
           <w:bCs/>
@@ -4407,7 +4370,6 @@
           <w:numId w:val="3"/>
         </w:numPr>
       </w:pPr>
-      <w:proofErr w:type="gramStart"/>
       <w:r>
         <w:rPr>
           <w:bCs/>
@@ -4415,7 +4377,6 @@
         </w:rPr>
         <w:t>specializations</w:t>
       </w:r>
-      <w:proofErr w:type="gramEnd"/>
       <w:r>
         <w:rPr>
           <w:bCs/>
@@ -4472,10 +4433,10 @@
       </w:pPr>
       <w:r>
         <w:object w:dxaOrig="12286" w:dyaOrig="13186">
-          <v:shape id="_x0000_i1025" type="#_x0000_t75" style="width:6in;height:462.05pt" o:ole="">
+          <v:shape id="_x0000_i1026" type="#_x0000_t75" style="width:6in;height:461.9pt" o:ole="">
             <v:imagedata r:id="rId12" o:title=""/>
           </v:shape>
-          <o:OLEObject Type="Embed" ProgID="Visio.Drawing.15" ShapeID="_x0000_i1025" DrawAspect="Content" ObjectID="_1432741989" r:id="rId13"/>
+          <o:OLEObject Type="Embed" ProgID="Visio.Drawing.15" ShapeID="_x0000_i1026" DrawAspect="Content" ObjectID="_1432826426" r:id="rId13"/>
         </w:object>
       </w:r>
     </w:p>
@@ -4503,6 +4464,9 @@
         <w:t>2</w:t>
       </w:r>
       <w:r>
+        <w:rPr>
+          <w:noProof/>
+        </w:rPr>
         <w:fldChar w:fldCharType="end"/>
       </w:r>
       <w:r>
@@ -4554,10 +4518,10 @@
       </w:pPr>
       <w:r>
         <w:object w:dxaOrig="12225" w:dyaOrig="5280">
-          <v:shape id="_x0000_i1026" type="#_x0000_t75" style="width:480.6pt;height:207.6pt" o:ole="">
+          <v:shape id="_x0000_i1027" type="#_x0000_t75" style="width:480.6pt;height:207.6pt" o:ole="">
             <v:imagedata r:id="rId14" o:title=""/>
           </v:shape>
-          <o:OLEObject Type="Embed" ProgID="Visio.Drawing.15" ShapeID="_x0000_i1026" DrawAspect="Content" ObjectID="_1432741990" r:id="rId15"/>
+          <o:OLEObject Type="Embed" ProgID="Visio.Drawing.15" ShapeID="_x0000_i1027" DrawAspect="Content" ObjectID="_1432826427" r:id="rId15"/>
         </w:object>
       </w:r>
     </w:p>
@@ -4585,6 +4549,9 @@
         <w:t>3</w:t>
       </w:r>
       <w:r>
+        <w:rPr>
+          <w:noProof/>
+        </w:rPr>
         <w:fldChar w:fldCharType="end"/>
       </w:r>
       <w:r>
@@ -4594,23 +4561,7 @@
     <w:p/>
     <w:p>
       <w:r>
-        <w:t>Un limite dei database relazionali consiste nella loro impossibilità di realizzare relazioni many-to-many (</w:t>
-      </w:r>
-      <w:proofErr w:type="gramStart"/>
-      <w:r>
-        <w:t>M:N</w:t>
-      </w:r>
-      <w:proofErr w:type="gramEnd"/>
-      <w:r>
-        <w:t>), come quella presente tra le entità users e answers. Tale limite è però facilmente superabile mediante l’introduzione di una tabella di giunzione (junction table), e a due relazioni di tipo one-to-many (</w:t>
-      </w:r>
-      <w:proofErr w:type="gramStart"/>
-      <w:r>
-        <w:t>1:N</w:t>
-      </w:r>
-      <w:proofErr w:type="gramEnd"/>
-      <w:r>
-        <w:t>) dalle due tabelle coinvolte a quest’ultima.</w:t>
+        <w:t>Un limite dei database relazionali consiste nella loro impossibilità di realizzare relazioni many-to-many (M:N), come quella presente tra le entità users e answers. Tale limite è però facilmente superabile mediante l’introduzione di una tabella di giunzione (junction table), e a due relazioni di tipo one-to-many (1:N) dalle due tabelle coinvolte a quest’ultima.</w:t>
       </w:r>
     </w:p>
     <w:p>
@@ -4677,10 +4628,10 @@
       </w:pPr>
       <w:r>
         <w:object w:dxaOrig="8821" w:dyaOrig="5700">
-          <v:shape id="_x0000_i1027" type="#_x0000_t75" style="width:326pt;height:210.7pt" o:ole="">
+          <v:shape id="_x0000_i1028" type="#_x0000_t75" style="width:326.35pt;height:210.4pt" o:ole="">
             <v:imagedata r:id="rId16" o:title=""/>
           </v:shape>
-          <o:OLEObject Type="Embed" ProgID="Visio.Drawing.15" ShapeID="_x0000_i1027" DrawAspect="Content" ObjectID="_1432741991" r:id="rId17"/>
+          <o:OLEObject Type="Embed" ProgID="Visio.Drawing.15" ShapeID="_x0000_i1028" DrawAspect="Content" ObjectID="_1432826428" r:id="rId17"/>
         </w:object>
       </w:r>
     </w:p>
@@ -4708,6 +4659,9 @@
         <w:t>4</w:t>
       </w:r>
       <w:r>
+        <w:rPr>
+          <w:noProof/>
+        </w:rPr>
         <w:fldChar w:fldCharType="end"/>
       </w:r>
       <w:r>
@@ -4727,12 +4681,7 @@
         <w:keepLines/>
       </w:pPr>
       <w:r>
-        <w:t>Nell’ottica di una completa separazione tra dati e applicativo, risulta necessario introdurre un meccanismo per modellare le dipendenze presenti tra determinate domande ed altre risposte. Si consideri, per esempio, come ad uno studente che ha dichiarato di non aver mai frequentato l’università, non sia necessario effettuare domande relative a</w:t>
-      </w:r>
-      <w:bookmarkStart w:id="22" w:name="_GoBack"/>
-      <w:bookmarkEnd w:id="22"/>
-      <w:r>
-        <w:t>l corso di laurea scelto.</w:t>
+        <w:t>Nell’ottica di una completa separazione tra dati e applicativo, risulta necessario introdurre un meccanismo per modellare le dipendenze presenti tra determinate domande ed altre risposte. Si consideri, per esempio, come ad uno studente che ha dichiarato di non aver mai frequentato l’università, non sia necessario effettuare domande relative al corso di laurea scelto.</w:t>
       </w:r>
     </w:p>
     <w:p>
@@ -4748,11 +4697,11 @@
       <w:pPr>
         <w:pStyle w:val="Heading3"/>
       </w:pPr>
-      <w:bookmarkStart w:id="23" w:name="_Toc358998380"/>
+      <w:bookmarkStart w:id="22" w:name="_Toc358998380"/>
       <w:r>
         <w:t>Normalizzazione</w:t>
       </w:r>
-      <w:bookmarkEnd w:id="23"/>
+      <w:bookmarkEnd w:id="22"/>
     </w:p>
     <w:p>
       <w:r>
@@ -4774,12 +4723,12 @@
         <w:pStyle w:val="Heading2"/>
         <w:pageBreakBefore/>
       </w:pPr>
-      <w:bookmarkStart w:id="24" w:name="_Toc358998381"/>
+      <w:bookmarkStart w:id="23" w:name="_Toc358998381"/>
       <w:r>
         <w:lastRenderedPageBreak/>
         <w:t>Tecnologie utilizzate</w:t>
       </w:r>
-      <w:bookmarkEnd w:id="24"/>
+      <w:bookmarkEnd w:id="23"/>
     </w:p>
     <w:p>
       <w:r>
@@ -4790,7 +4739,7 @@
       <w:pPr>
         <w:pStyle w:val="Heading3"/>
       </w:pPr>
-      <w:bookmarkStart w:id="25" w:name="_Toc358998382"/>
+      <w:bookmarkStart w:id="24" w:name="_Toc358998382"/>
       <w:r>
         <w:t>PHP</w:t>
       </w:r>
@@ -4800,7 +4749,6 @@
       <w:r>
         <w:instrText xml:space="preserve"> XE "</w:instrText>
       </w:r>
-      <w:proofErr w:type="gramStart"/>
       <w:r>
         <w:rPr>
           <w:rFonts w:cs="HelveticaNeue-Bold"/>
@@ -4809,11 +4757,7 @@
         <w:instrText>PHP:</w:instrText>
       </w:r>
       <w:r>
-        <w:instrText>PHP</w:instrText>
-      </w:r>
-      <w:proofErr w:type="gramEnd"/>
-      <w:r>
-        <w:instrText>: Hypertext Preprocessor</w:instrText>
+        <w:instrText>PHP: Hypertext Preprocessor</w:instrText>
       </w:r>
       <w:r>
         <w:instrText xml:space="preserve">" </w:instrText>
@@ -4824,7 +4768,7 @@
       <w:r>
         <w:t>, MySQL e MySQLi</w:t>
       </w:r>
-      <w:bookmarkEnd w:id="25"/>
+      <w:bookmarkEnd w:id="24"/>
     </w:p>
     <w:p>
       <w:r>
@@ -4836,7 +4780,6 @@
       <w:r>
         <w:instrText xml:space="preserve"> XE "</w:instrText>
       </w:r>
-      <w:proofErr w:type="gramStart"/>
       <w:r>
         <w:rPr>
           <w:rFonts w:cs="HelveticaNeue-Bold"/>
@@ -4845,11 +4788,7 @@
         <w:instrText>PHP:</w:instrText>
       </w:r>
       <w:r>
-        <w:instrText>PHP</w:instrText>
-      </w:r>
-      <w:proofErr w:type="gramEnd"/>
-      <w:r>
-        <w:instrText>: Hypertext Preprocessor</w:instrText>
+        <w:instrText>PHP: Hypertext Preprocessor</w:instrText>
       </w:r>
       <w:r>
         <w:instrText xml:space="preserve">" </w:instrText>
@@ -4887,7 +4826,6 @@
       <w:r>
         <w:instrText xml:space="preserve"> XE "</w:instrText>
       </w:r>
-      <w:proofErr w:type="gramStart"/>
       <w:r>
         <w:rPr>
           <w:rFonts w:cs="HelveticaNeue-Bold"/>
@@ -4896,11 +4834,7 @@
         <w:instrText>PHP:</w:instrText>
       </w:r>
       <w:r>
-        <w:instrText>PHP</w:instrText>
-      </w:r>
-      <w:proofErr w:type="gramEnd"/>
-      <w:r>
-        <w:instrText>: Hypertext Preprocessor</w:instrText>
+        <w:instrText>PHP: Hypertext Preprocessor</w:instrText>
       </w:r>
       <w:r>
         <w:instrText xml:space="preserve">" </w:instrText>
@@ -5014,7 +4948,6 @@
       <w:r>
         <w:instrText xml:space="preserve"> XE "</w:instrText>
       </w:r>
-      <w:proofErr w:type="gramStart"/>
       <w:r>
         <w:rPr>
           <w:rFonts w:cs="HelveticaNeue-Bold"/>
@@ -5023,11 +4956,7 @@
         <w:instrText>PHP:</w:instrText>
       </w:r>
       <w:r>
-        <w:instrText>PHP</w:instrText>
-      </w:r>
-      <w:proofErr w:type="gramEnd"/>
-      <w:r>
-        <w:instrText>: Hypertext Preprocessor</w:instrText>
+        <w:instrText>PHP: Hypertext Preprocessor</w:instrText>
       </w:r>
       <w:r>
         <w:instrText xml:space="preserve">" </w:instrText>
@@ -5066,7 +4995,6 @@
       <w:r>
         <w:instrText xml:space="preserve"> XE "</w:instrText>
       </w:r>
-      <w:proofErr w:type="gramStart"/>
       <w:r>
         <w:rPr>
           <w:rFonts w:cs="HelveticaNeue-Bold"/>
@@ -5075,11 +5003,7 @@
         <w:instrText>PHP:</w:instrText>
       </w:r>
       <w:r>
-        <w:instrText>PHP</w:instrText>
-      </w:r>
-      <w:proofErr w:type="gramEnd"/>
-      <w:r>
-        <w:instrText>: Hypertext Preprocessor</w:instrText>
+        <w:instrText>PHP: Hypertext Preprocessor</w:instrText>
       </w:r>
       <w:r>
         <w:instrText xml:space="preserve">" </w:instrText>
@@ -5120,7 +5044,7 @@
       <w:pPr>
         <w:pStyle w:val="Heading3"/>
       </w:pPr>
-      <w:bookmarkStart w:id="26" w:name="_Toc358998383"/>
+      <w:bookmarkStart w:id="25" w:name="_Toc358998383"/>
       <w:r>
         <w:t>H</w:t>
       </w:r>
@@ -5136,7 +5060,7 @@
       <w:r>
         <w:t xml:space="preserve"> CSS3</w:t>
       </w:r>
-      <w:bookmarkEnd w:id="26"/>
+      <w:bookmarkEnd w:id="25"/>
     </w:p>
     <w:p>
       <w:r>
@@ -5181,7 +5105,7 @@
       <w:pPr>
         <w:pStyle w:val="Heading3"/>
       </w:pPr>
-      <w:bookmarkStart w:id="27" w:name="_Toc358998384"/>
+      <w:bookmarkStart w:id="26" w:name="_Toc358998384"/>
       <w:r>
         <w:lastRenderedPageBreak/>
         <w:t xml:space="preserve">Javascript </w:t>
@@ -5198,7 +5122,7 @@
       <w:r>
         <w:t>Query</w:t>
       </w:r>
-      <w:bookmarkEnd w:id="27"/>
+      <w:bookmarkEnd w:id="26"/>
     </w:p>
     <w:p>
       <w:pPr>
@@ -5228,13 +5152,8 @@
         <w:keepNext/>
         <w:keepLines/>
       </w:pPr>
-      <w:proofErr w:type="gramStart"/>
-      <w:r>
-        <w:t>jQuery</w:t>
-      </w:r>
-      <w:proofErr w:type="gramEnd"/>
-      <w:r>
-        <w:t xml:space="preserve"> è una potente libreria Javascript che si propone lo scopo di semplificare la programmazione lato client delle pagine HTML. Per farlo, fornisce una serie di strumenti che permettono di effettuare svariate </w:t>
+      <w:r>
+        <w:t xml:space="preserve">jQuery è una potente libreria Javascript che si propone lo scopo di semplificare la programmazione lato client delle pagine HTML. Per farlo, fornisce una serie di strumenti che permettono di effettuare svariate </w:t>
       </w:r>
       <w:r>
         <w:t>operazioni con</w:t>
@@ -5256,6 +5175,642 @@
       </w:r>
     </w:p>
     <w:p>
+      <w:pPr>
+        <w:pStyle w:val="Heading2"/>
+      </w:pPr>
+      <w:bookmarkStart w:id="27" w:name="_Toc358998387"/>
+      <w:r>
+        <w:t>Considerazioni sulla sicurezza</w:t>
+      </w:r>
+      <w:bookmarkEnd w:id="27"/>
+    </w:p>
+    <w:p>
+      <w:r>
+        <w:t>Ogni applicativo, prima di essere rilasciato, deve necessariamente affrontare una fase di revisione e di considerazioni su quanto riguarda la sicurezza e l’affidabilità dello stesso. Si esamineranno adesso alcuni aspetti fondamentali; in una sezione successiva si vedrà in che modo è stata eseguita l’implementazione vera e propria.</w:t>
+      </w:r>
+    </w:p>
+    <w:p>
+      <w:pPr>
+        <w:pStyle w:val="Heading3"/>
+      </w:pPr>
+      <w:bookmarkStart w:id="28" w:name="_Toc358998388"/>
+      <w:r>
+        <w:t>Prepared Statements</w:t>
+      </w:r>
+    </w:p>
+    <w:p>
+      <w:r>
+        <w:t>Applicazioni web, che devono necessariamente interfacciarsi con un grande numero di persone, sono esposti ad una serie di attacchi che minano l’integrità dei dati memorizzati o dei servizi stessi. Una tecnica di attacco tra le più semplici da realizzare, ma non per questo meno pericolosa, è quella delle SQL Injection.</w:t>
+      </w:r>
+    </w:p>
+    <w:p>
+      <w:pPr>
+        <w:pStyle w:val="Heading3"/>
+      </w:pPr>
+      <w:r>
+        <w:t>Transazioni</w:t>
+      </w:r>
+      <w:bookmarkEnd w:id="28"/>
+    </w:p>
+    <w:p>
+      <w:r>
+        <w:t xml:space="preserve">In un database accessibile contemporaneamente da più utenti, come quello utilizzato da questo applicativo, assume grande importanza l’utilizzo delle transazioni per il mantenimento </w:t>
+      </w:r>
+      <w:r>
+        <w:t>dell’integrità dei dati memorizzati. Una transazione consiste in una sequenza di operazioni</w:t>
+      </w:r>
+      <w:r>
+        <w:t xml:space="preserve"> eseguite in modo atomico,</w:t>
+      </w:r>
+      <w:r>
+        <w:t xml:space="preserve"> che comporta il passaggio del database da uno stato iniziale consistente S</w:t>
+      </w:r>
+      <w:r>
+        <w:rPr>
+          <w:vertAlign w:val="subscript"/>
+        </w:rPr>
+        <w:t>i</w:t>
+      </w:r>
+      <w:r>
+        <w:t xml:space="preserve"> </w:t>
+      </w:r>
+      <w:r>
+        <w:t>ad uno stato consistente S</w:t>
+      </w:r>
+      <w:r>
+        <w:rPr>
+          <w:vertAlign w:val="subscript"/>
+        </w:rPr>
+        <w:t>n</w:t>
+      </w:r>
+      <w:r>
+        <w:t xml:space="preserve">. </w:t>
+      </w:r>
+    </w:p>
+    <w:p>
+      <w:r>
+        <w:t>Le transazioni hanno due principali funzioni:</w:t>
+      </w:r>
+    </w:p>
+    <w:p>
+      <w:pPr>
+        <w:pStyle w:val="ListParagraph"/>
+        <w:numPr>
+          <w:ilvl w:val="0"/>
+          <w:numId w:val="10"/>
+        </w:numPr>
+      </w:pPr>
+      <w:r>
+        <w:t xml:space="preserve">Isolamento dei processi di accesso e di modifica </w:t>
+      </w:r>
+      <w:r>
+        <w:t>eseguiti da più utenti in modo concorrente: se non si garantisce l’esecuzione di ciascuna transazione in modo atomico, i risultati ottenuti possono essere inesatti.</w:t>
+      </w:r>
+    </w:p>
+    <w:p>
+      <w:pPr>
+        <w:pStyle w:val="ListParagraph"/>
+        <w:numPr>
+          <w:ilvl w:val="0"/>
+          <w:numId w:val="10"/>
+        </w:numPr>
+      </w:pPr>
+      <w:r>
+        <w:t>Mantenimento del database in uno stato di coerenza: se anche una sola delle operazioni contenute in una transazione fallisce, il database viene riportato allo stato iniziale S</w:t>
+      </w:r>
+      <w:r>
+        <w:rPr>
+          <w:vertAlign w:val="subscript"/>
+        </w:rPr>
+        <w:t>i</w:t>
+      </w:r>
+      <w:r>
+        <w:t>.</w:t>
+      </w:r>
+    </w:p>
+    <w:p>
+      <w:pPr>
+        <w:autoSpaceDE w:val="0"/>
+        <w:autoSpaceDN w:val="0"/>
+        <w:adjustRightInd w:val="0"/>
+        <w:spacing w:after="0" w:line="240" w:lineRule="auto"/>
+      </w:pPr>
+      <w:r>
+        <w:t xml:space="preserve">È possibile riassumere le </w:t>
+      </w:r>
+      <w:r>
+        <w:t xml:space="preserve">quattro </w:t>
+      </w:r>
+      <w:r>
+        <w:t xml:space="preserve">proprietà </w:t>
+      </w:r>
+      <w:r>
+        <w:t xml:space="preserve">fondamentali </w:t>
+      </w:r>
+      <w:r>
+        <w:t xml:space="preserve">che </w:t>
+      </w:r>
+      <w:r>
+        <w:t xml:space="preserve">che devono soddisfare i DBMS che implementano le transazioni, perché queste operino in modo corretto sui dati, </w:t>
+      </w:r>
+      <w:r>
+        <w:t xml:space="preserve">mediante l’acronimo </w:t>
+      </w:r>
+      <w:bookmarkStart w:id="29" w:name="_Toc358998389"/>
+      <w:r>
+        <w:t>ACID (Atomicity, Consistency, Isolation, Durability).</w:t>
+      </w:r>
+    </w:p>
+    <w:bookmarkEnd w:id="29"/>
+    <w:p>
+      <w:r>
+        <w:lastRenderedPageBreak/>
+        <w:t>È possibile applicare tale tecnica in tutti i casi in cui dati inseriti dall’utente vengono utilizzati per costruire dinamicamente una query SQL. Dei dati opportunamente costruiti, infatti, forniscono al malintenzionato la capacità di leggere e modificare i dati presenti nel database.</w:t>
+      </w:r>
+    </w:p>
+    <w:p/>
+    <w:p>
+      <w:pPr>
+        <w:pStyle w:val="Heading1"/>
+      </w:pPr>
+      <w:r>
+        <w:t>Il sito web</w:t>
+      </w:r>
+    </w:p>
+    <w:p>
+      <w:r>
+        <w:t>Il sito web rappresenta il vero e proprio centro dell’applicazione. Attraverso di esso, infatti, gli ex-studenti sono in grado di compilare il questionario.</w:t>
+      </w:r>
+    </w:p>
+    <w:p>
+      <w:r>
+        <w:t xml:space="preserve">Collegandosi al sito del servizio Outlook viene presentata una pagina d’introduzione. In seguito si accede alla pagina di login. </w:t>
+      </w:r>
+      <w:r>
+        <w:t>Come indicato in precedenza a ciascun ex-studente è stato fornito una password che lo identifica, e permette l’accesso al servizio.</w:t>
+      </w:r>
+    </w:p>
+    <w:p>
+      <w:pPr>
+        <w:keepNext/>
+        <w:jc w:val="center"/>
+      </w:pPr>
+      <w:r>
+        <w:rPr>
+          <w:noProof/>
+          <w:lang w:eastAsia="it-IT"/>
+        </w:rPr>
+        <w:drawing>
+          <wp:inline distT="0" distB="0" distL="0" distR="0" wp14:anchorId="7CC41BCE" wp14:editId="0A6BAABF">
+            <wp:extent cx="4678326" cy="4084307"/>
+            <wp:effectExtent l="19050" t="19050" r="27305" b="12065"/>
+            <wp:docPr id="3" name="Picture 3" descr="C:\Users\Daniele\Documents\Tesina Outlook\tesina\Sito\login\login v2.PNG"/>
+            <wp:cNvGraphicFramePr>
+              <a:graphicFrameLocks xmlns:a="http://schemas.openxmlformats.org/drawingml/2006/main" noChangeAspect="1"/>
+            </wp:cNvGraphicFramePr>
+            <a:graphic xmlns:a="http://schemas.openxmlformats.org/drawingml/2006/main">
+              <a:graphicData uri="http://schemas.openxmlformats.org/drawingml/2006/picture">
+                <pic:pic xmlns:pic="http://schemas.openxmlformats.org/drawingml/2006/picture">
+                  <pic:nvPicPr>
+                    <pic:cNvPr id="0" name="Picture 6" descr="C:\Users\Daniele\Documents\Tesina Outlook\tesina\Sito\login\login v2.PNG"/>
+                    <pic:cNvPicPr>
+                      <a:picLocks noChangeAspect="1" noChangeArrowheads="1"/>
+                    </pic:cNvPicPr>
+                  </pic:nvPicPr>
+                  <pic:blipFill>
+                    <a:blip r:embed="rId18">
+                      <a:extLst>
+                        <a:ext uri="{28A0092B-C50C-407E-A947-70E740481C1C}">
+                          <a14:useLocalDpi xmlns:a14="http://schemas.microsoft.com/office/drawing/2010/main" val="0"/>
+                        </a:ext>
+                      </a:extLst>
+                    </a:blip>
+                    <a:srcRect/>
+                    <a:stretch>
+                      <a:fillRect/>
+                    </a:stretch>
+                  </pic:blipFill>
+                  <pic:spPr bwMode="auto">
+                    <a:xfrm>
+                      <a:off x="0" y="0"/>
+                      <a:ext cx="4693589" cy="4097632"/>
+                    </a:xfrm>
+                    <a:prstGeom prst="rect">
+                      <a:avLst/>
+                    </a:prstGeom>
+                    <a:noFill/>
+                    <a:ln>
+                      <a:solidFill>
+                        <a:schemeClr val="accent2"/>
+                      </a:solidFill>
+                    </a:ln>
+                  </pic:spPr>
+                </pic:pic>
+              </a:graphicData>
+            </a:graphic>
+          </wp:inline>
+        </w:drawing>
+      </w:r>
+    </w:p>
+    <w:p>
+      <w:pPr>
+        <w:pStyle w:val="Caption"/>
+        <w:jc w:val="center"/>
+      </w:pPr>
+      <w:r>
+        <w:t xml:space="preserve">Figura </w:t>
+      </w:r>
+      <w:fldSimple w:instr=" SEQ Figura \* ARABIC ">
+        <w:r>
+          <w:rPr>
+            <w:noProof/>
+          </w:rPr>
+          <w:t>5</w:t>
+        </w:r>
+      </w:fldSimple>
+      <w:r>
+        <w:t xml:space="preserve"> – Pagina di login del sito web</w:t>
+      </w:r>
+    </w:p>
+    <w:p/>
+    <w:p>
+      <w:r>
+        <w:t xml:space="preserve"> </w:t>
+      </w:r>
+      <w:r>
+        <w:t xml:space="preserve">Inserendo una password valida viene presentata la schermata contenente le domande del questionario. </w:t>
+      </w:r>
+      <w:r>
+        <w:t>Nella parte superiore sono mostrati alcuni dati relativi all’ex-studente che</w:t>
+      </w:r>
+      <w:r>
+        <w:t xml:space="preserve"> sta compilando il questionario, mentre nella inferiore è presente il questionario vero e proprio. In fondo alla pagina sono presenti i crediti, dei collegamenti al sito della scuola ed un link che può essere utilizzato per effettuare il logout.</w:t>
+      </w:r>
+    </w:p>
+    <w:p>
+      <w:pPr>
+        <w:keepNext/>
+        <w:jc w:val="center"/>
+      </w:pPr>
+      <w:r>
+        <w:rPr>
+          <w:noProof/>
+          <w:lang w:eastAsia="it-IT"/>
+        </w:rPr>
+        <w:lastRenderedPageBreak/>
+        <w:drawing>
+          <wp:inline distT="0" distB="0" distL="0" distR="0" wp14:anchorId="49721EF4" wp14:editId="3A1A6250">
+            <wp:extent cx="5901070" cy="3991864"/>
+            <wp:effectExtent l="19050" t="19050" r="23495" b="27940"/>
+            <wp:docPr id="4" name="Picture 4" descr="C:\Users\Daniele\Documents\Tesina Outlook\tesina\Sito\questions\questions v2.png"/>
+            <wp:cNvGraphicFramePr>
+              <a:graphicFrameLocks xmlns:a="http://schemas.openxmlformats.org/drawingml/2006/main" noChangeAspect="1"/>
+            </wp:cNvGraphicFramePr>
+            <a:graphic xmlns:a="http://schemas.openxmlformats.org/drawingml/2006/main">
+              <a:graphicData uri="http://schemas.openxmlformats.org/drawingml/2006/picture">
+                <pic:pic xmlns:pic="http://schemas.openxmlformats.org/drawingml/2006/picture">
+                  <pic:nvPicPr>
+                    <pic:cNvPr id="0" name="Picture 7" descr="C:\Users\Daniele\Documents\Tesina Outlook\tesina\Sito\questions\questions v2.png"/>
+                    <pic:cNvPicPr>
+                      <a:picLocks noChangeAspect="1" noChangeArrowheads="1"/>
+                    </pic:cNvPicPr>
+                  </pic:nvPicPr>
+                  <pic:blipFill>
+                    <a:blip r:embed="rId19">
+                      <a:extLst>
+                        <a:ext uri="{28A0092B-C50C-407E-A947-70E740481C1C}">
+                          <a14:useLocalDpi xmlns:a14="http://schemas.microsoft.com/office/drawing/2010/main" val="0"/>
+                        </a:ext>
+                      </a:extLst>
+                    </a:blip>
+                    <a:srcRect/>
+                    <a:stretch>
+                      <a:fillRect/>
+                    </a:stretch>
+                  </pic:blipFill>
+                  <pic:spPr bwMode="auto">
+                    <a:xfrm>
+                      <a:off x="0" y="0"/>
+                      <a:ext cx="5901070" cy="3991864"/>
+                    </a:xfrm>
+                    <a:prstGeom prst="rect">
+                      <a:avLst/>
+                    </a:prstGeom>
+                    <a:noFill/>
+                    <a:ln>
+                      <a:solidFill>
+                        <a:schemeClr val="accent2"/>
+                      </a:solidFill>
+                    </a:ln>
+                  </pic:spPr>
+                </pic:pic>
+              </a:graphicData>
+            </a:graphic>
+          </wp:inline>
+        </w:drawing>
+      </w:r>
+    </w:p>
+    <w:p>
+      <w:pPr>
+        <w:pStyle w:val="Caption"/>
+        <w:jc w:val="center"/>
+      </w:pPr>
+      <w:r>
+        <w:t xml:space="preserve">Figura </w:t>
+      </w:r>
+      <w:fldSimple w:instr=" SEQ Figura \* ARABIC ">
+        <w:r>
+          <w:rPr>
+            <w:noProof/>
+          </w:rPr>
+          <w:t>6</w:t>
+        </w:r>
+      </w:fldSimple>
+      <w:r>
+        <w:t xml:space="preserve"> – Pagina </w:t>
+      </w:r>
+      <w:r>
+        <w:t>del sito web</w:t>
+      </w:r>
+      <w:r>
+        <w:t xml:space="preserve"> contenente il questionario</w:t>
+      </w:r>
+    </w:p>
+    <w:p>
+      <w:r>
+        <w:t xml:space="preserve">Il questionario è composto da varie sezioni, e parte delle domande vengono mostrate (o nascoste) in base alle risposte date alle domande precedenti.  </w:t>
+      </w:r>
+      <w:r>
+        <w:t>Si procede a titolo illustrativo a mostrare cosa accade quando si risponde positivamente alla domanda “Frequenti o hai frequentato l’università?”.</w:t>
+      </w:r>
+    </w:p>
+    <w:p>
+      <w:pPr>
+        <w:keepNext/>
+      </w:pPr>
+      <w:r>
+        <w:rPr>
+          <w:noProof/>
+          <w:lang w:eastAsia="it-IT"/>
+        </w:rPr>
+        <w:drawing>
+          <wp:inline distT="0" distB="0" distL="0" distR="0" wp14:anchorId="540C0563" wp14:editId="6C379A80">
+            <wp:extent cx="6021567" cy="3455582"/>
+            <wp:effectExtent l="19050" t="19050" r="17780" b="12065"/>
+            <wp:docPr id="5" name="Picture 5" descr="C:\Users\Daniele\Documents\Tesina Outlook\tesina\Sito\questions\sino.png"/>
+            <wp:cNvGraphicFramePr>
+              <a:graphicFrameLocks xmlns:a="http://schemas.openxmlformats.org/drawingml/2006/main" noChangeAspect="1"/>
+            </wp:cNvGraphicFramePr>
+            <a:graphic xmlns:a="http://schemas.openxmlformats.org/drawingml/2006/main">
+              <a:graphicData uri="http://schemas.openxmlformats.org/drawingml/2006/picture">
+                <pic:pic xmlns:pic="http://schemas.openxmlformats.org/drawingml/2006/picture">
+                  <pic:nvPicPr>
+                    <pic:cNvPr id="0" name="Picture 8" descr="C:\Users\Daniele\Documents\Tesina Outlook\tesina\Sito\questions\sino.png"/>
+                    <pic:cNvPicPr>
+                      <a:picLocks noChangeAspect="1" noChangeArrowheads="1"/>
+                    </pic:cNvPicPr>
+                  </pic:nvPicPr>
+                  <pic:blipFill>
+                    <a:blip r:embed="rId20">
+                      <a:extLst>
+                        <a:ext uri="{28A0092B-C50C-407E-A947-70E740481C1C}">
+                          <a14:useLocalDpi xmlns:a14="http://schemas.microsoft.com/office/drawing/2010/main" val="0"/>
+                        </a:ext>
+                      </a:extLst>
+                    </a:blip>
+                    <a:srcRect/>
+                    <a:stretch>
+                      <a:fillRect/>
+                    </a:stretch>
+                  </pic:blipFill>
+                  <pic:spPr bwMode="auto">
+                    <a:xfrm>
+                      <a:off x="0" y="0"/>
+                      <a:ext cx="6026768" cy="3458566"/>
+                    </a:xfrm>
+                    <a:prstGeom prst="rect">
+                      <a:avLst/>
+                    </a:prstGeom>
+                    <a:noFill/>
+                    <a:ln>
+                      <a:solidFill>
+                        <a:schemeClr val="accent2"/>
+                      </a:solidFill>
+                    </a:ln>
+                  </pic:spPr>
+                </pic:pic>
+              </a:graphicData>
+            </a:graphic>
+          </wp:inline>
+        </w:drawing>
+      </w:r>
+    </w:p>
+    <w:p>
+      <w:pPr>
+        <w:pStyle w:val="Caption"/>
+        <w:jc w:val="center"/>
+      </w:pPr>
+      <w:r>
+        <w:t xml:space="preserve">Figura </w:t>
+      </w:r>
+      <w:fldSimple w:instr=" SEQ Figura \* ARABIC ">
+        <w:r>
+          <w:rPr>
+            <w:noProof/>
+          </w:rPr>
+          <w:t>7</w:t>
+        </w:r>
+      </w:fldSimple>
+      <w:r>
+        <w:t xml:space="preserve"> – Particolare di domanda condizionata da una risposta</w:t>
+      </w:r>
+    </w:p>
+    <w:p>
+      <w:r>
+        <w:lastRenderedPageBreak/>
+        <w:t>Terminata la compilazione del questionario è possibile effettuare l’invio delle risposte date. In seguito alla pressione del pulsante relativo (posizionato nella parte alta della pagina) viene effettuato un controllo lato-client per verificare che ogni domanda abbia effettivamente ottenuto una risposta. In seguito le risposte vengono inviate al server, che provvede a memorizzarle.</w:t>
+      </w:r>
+    </w:p>
+    <w:p>
+      <w:r>
+        <w:t>Se tutto è andato a buon fine viene presentata una pagina di avvenuto completamento, tramite la quale è possibile raggiungere il sito della scuola o tornare al questionario. Se l’utente ha già completato l’inserimento, infatti, vengono mostrate le risposte inserite in precedenza, e non risulta possibile inviare nuovamente il questionario.</w:t>
+      </w:r>
+    </w:p>
+    <w:p>
+      <w:pPr>
+        <w:keepNext/>
+      </w:pPr>
+      <w:r>
+        <w:rPr>
+          <w:noProof/>
+          <w:lang w:eastAsia="it-IT"/>
+        </w:rPr>
+        <w:drawing>
+          <wp:inline distT="0" distB="0" distL="0" distR="0">
+            <wp:extent cx="6120130" cy="4413576"/>
+            <wp:effectExtent l="19050" t="19050" r="13970" b="25400"/>
+            <wp:docPr id="6" name="Picture 6" descr="C:\Users\Daniele\Documents\Tesina Outlook\tesina\Sito\questions\questions completed v2.png"/>
+            <wp:cNvGraphicFramePr>
+              <a:graphicFrameLocks xmlns:a="http://schemas.openxmlformats.org/drawingml/2006/main" noChangeAspect="1"/>
+            </wp:cNvGraphicFramePr>
+            <a:graphic xmlns:a="http://schemas.openxmlformats.org/drawingml/2006/main">
+              <a:graphicData uri="http://schemas.openxmlformats.org/drawingml/2006/picture">
+                <pic:pic xmlns:pic="http://schemas.openxmlformats.org/drawingml/2006/picture">
+                  <pic:nvPicPr>
+                    <pic:cNvPr id="0" name="Picture 9" descr="C:\Users\Daniele\Documents\Tesina Outlook\tesina\Sito\questions\questions completed v2.png"/>
+                    <pic:cNvPicPr>
+                      <a:picLocks noChangeAspect="1" noChangeArrowheads="1"/>
+                    </pic:cNvPicPr>
+                  </pic:nvPicPr>
+                  <pic:blipFill>
+                    <a:blip r:embed="rId21">
+                      <a:extLst>
+                        <a:ext uri="{28A0092B-C50C-407E-A947-70E740481C1C}">
+                          <a14:useLocalDpi xmlns:a14="http://schemas.microsoft.com/office/drawing/2010/main" val="0"/>
+                        </a:ext>
+                      </a:extLst>
+                    </a:blip>
+                    <a:srcRect/>
+                    <a:stretch>
+                      <a:fillRect/>
+                    </a:stretch>
+                  </pic:blipFill>
+                  <pic:spPr bwMode="auto">
+                    <a:xfrm>
+                      <a:off x="0" y="0"/>
+                      <a:ext cx="6120130" cy="4413576"/>
+                    </a:xfrm>
+                    <a:prstGeom prst="rect">
+                      <a:avLst/>
+                    </a:prstGeom>
+                    <a:noFill/>
+                    <a:ln>
+                      <a:solidFill>
+                        <a:schemeClr val="accent2"/>
+                      </a:solidFill>
+                    </a:ln>
+                  </pic:spPr>
+                </pic:pic>
+              </a:graphicData>
+            </a:graphic>
+          </wp:inline>
+        </w:drawing>
+      </w:r>
+    </w:p>
+    <w:p>
+      <w:pPr>
+        <w:pStyle w:val="Caption"/>
+        <w:jc w:val="center"/>
+      </w:pPr>
+      <w:r>
+        <w:t xml:space="preserve">Figura </w:t>
+      </w:r>
+      <w:fldSimple w:instr=" SEQ Figura \* ARABIC ">
+        <w:r>
+          <w:rPr>
+            <w:noProof/>
+          </w:rPr>
+          <w:t>8</w:t>
+        </w:r>
+      </w:fldSimple>
+      <w:r>
+        <w:t xml:space="preserve"> – Pagina del questionario dopo averlo inviato</w:t>
+      </w:r>
+    </w:p>
+    <w:p>
+      <w:r>
+        <w:t xml:space="preserve"> </w:t>
+      </w:r>
+    </w:p>
+    <w:p>
+      <w:pPr>
+        <w:pStyle w:val="Heading2"/>
+      </w:pPr>
+      <w:r>
+        <w:t xml:space="preserve">Parti </w:t>
+      </w:r>
+      <w:r>
+        <w:t>salienti</w:t>
+      </w:r>
+      <w:r>
+        <w:t xml:space="preserve"> di </w:t>
+      </w:r>
+      <w:bookmarkStart w:id="30" w:name="_Toc358998385"/>
+      <w:r>
+        <w:t>codice php</w:t>
+      </w:r>
+      <w:bookmarkEnd w:id="30"/>
+    </w:p>
+    <w:p>
+      <w:bookmarkStart w:id="31" w:name="_GoBack"/>
+      <w:bookmarkEnd w:id="31"/>
+    </w:p>
+    <w:p>
+      <w:pPr>
+        <w:pStyle w:val="Heading2"/>
+        <w:rPr>
+          <w:color w:val="FF0000"/>
+        </w:rPr>
+      </w:pPr>
+      <w:bookmarkStart w:id="32" w:name="_Toc358998386"/>
+      <w:r>
+        <w:rPr>
+          <w:color w:val="FF0000"/>
+        </w:rPr>
+        <w:lastRenderedPageBreak/>
+        <w:t>Parti di codice js (mostra/nascondi domande)</w:t>
+      </w:r>
+      <w:bookmarkEnd w:id="32"/>
+    </w:p>
+    <w:p>
+      <w:pPr>
+        <w:pStyle w:val="Heading2"/>
+        <w:rPr>
+          <w:color w:val="FF0000"/>
+        </w:rPr>
+      </w:pPr>
+      <w:bookmarkStart w:id="33" w:name="_Toc358998391"/>
+      <w:r>
+        <w:rPr>
+          <w:color w:val="FF0000"/>
+        </w:rPr>
+        <w:t>Ulteriori considerazioni</w:t>
+      </w:r>
+      <w:bookmarkEnd w:id="33"/>
+    </w:p>
+    <w:p>
+      <w:pPr>
+        <w:pStyle w:val="Heading3"/>
+        <w:rPr>
+          <w:color w:val="FF0000"/>
+        </w:rPr>
+      </w:pPr>
+      <w:bookmarkStart w:id="34" w:name="_Toc358998392"/>
+      <w:r>
+        <w:rPr>
+          <w:color w:val="FF0000"/>
+        </w:rPr>
+        <w:t>Realizzazione DNS</w:t>
+      </w:r>
+      <w:bookmarkEnd w:id="34"/>
+    </w:p>
+    <w:p>
+      <w:pPr>
+        <w:pStyle w:val="Heading1"/>
+        <w:rPr>
+          <w:color w:val="FF0000"/>
+        </w:rPr>
+      </w:pPr>
+      <w:bookmarkStart w:id="35" w:name="_Toc358998393"/>
+      <w:r>
+        <w:rPr>
+          <w:color w:val="FF0000"/>
+        </w:rPr>
+        <w:t>Conclusioni</w:t>
+      </w:r>
+      <w:bookmarkEnd w:id="35"/>
+    </w:p>
+    <w:p>
       <w:r>
         <w:br w:type="page"/>
       </w:r>
@@ -5263,173 +5818,23 @@
     <w:p/>
     <w:p>
       <w:pPr>
+        <w:pStyle w:val="Heading1"/>
+      </w:pPr>
+      <w:bookmarkStart w:id="36" w:name="_Toc358998394"/>
+      <w:r>
+        <w:t>APPENDICE</w:t>
+      </w:r>
+      <w:bookmarkEnd w:id="36"/>
+    </w:p>
+    <w:p>
+      <w:pPr>
         <w:pStyle w:val="Heading2"/>
-        <w:rPr>
-          <w:color w:val="FF0000"/>
-        </w:rPr>
-      </w:pPr>
-      <w:bookmarkStart w:id="28" w:name="_Toc358998385"/>
-      <w:r>
-        <w:rPr>
-          <w:color w:val="FF0000"/>
-        </w:rPr>
-        <w:t>Parti di codice php (submit delle risposte)</w:t>
-      </w:r>
-      <w:bookmarkEnd w:id="28"/>
-    </w:p>
-    <w:p>
-      <w:pPr>
-        <w:pStyle w:val="Heading2"/>
-        <w:rPr>
-          <w:color w:val="FF0000"/>
-        </w:rPr>
-      </w:pPr>
-      <w:bookmarkStart w:id="29" w:name="_Toc358998386"/>
-      <w:r>
-        <w:rPr>
-          <w:color w:val="FF0000"/>
-        </w:rPr>
-        <w:t>Parti di codice js (mostra/nascondi domande)</w:t>
-      </w:r>
-      <w:bookmarkEnd w:id="29"/>
-    </w:p>
-    <w:p>
-      <w:pPr>
-        <w:pStyle w:val="Heading2"/>
-        <w:rPr>
-          <w:color w:val="FF0000"/>
-        </w:rPr>
-      </w:pPr>
-      <w:bookmarkStart w:id="30" w:name="_Toc358998387"/>
-      <w:r>
-        <w:rPr>
-          <w:color w:val="FF0000"/>
-        </w:rPr>
-        <w:t>Considerazioni sulla sicurezza</w:t>
-      </w:r>
-      <w:bookmarkEnd w:id="30"/>
-    </w:p>
-    <w:p>
-      <w:pPr>
-        <w:pStyle w:val="Heading3"/>
-        <w:rPr>
-          <w:color w:val="FF0000"/>
-        </w:rPr>
-      </w:pPr>
-      <w:bookmarkStart w:id="31" w:name="_Toc358998388"/>
-      <w:r>
-        <w:rPr>
-          <w:color w:val="FF0000"/>
-        </w:rPr>
-        <w:t>Transazioni</w:t>
-      </w:r>
-      <w:bookmarkEnd w:id="31"/>
-    </w:p>
-    <w:p>
-      <w:pPr>
-        <w:pStyle w:val="Heading3"/>
-        <w:rPr>
-          <w:color w:val="FF0000"/>
-        </w:rPr>
-      </w:pPr>
-      <w:bookmarkStart w:id="32" w:name="_Toc358998389"/>
-      <w:r>
-        <w:rPr>
-          <w:color w:val="FF0000"/>
-        </w:rPr>
-        <w:t>Prepared Statements</w:t>
-      </w:r>
-      <w:bookmarkEnd w:id="32"/>
-    </w:p>
-    <w:p>
-      <w:pPr>
-        <w:pStyle w:val="Heading3"/>
-        <w:rPr>
-          <w:color w:val="FF0000"/>
-        </w:rPr>
-      </w:pPr>
-      <w:bookmarkStart w:id="33" w:name="_Toc358998390"/>
-      <w:r>
-        <w:rPr>
-          <w:color w:val="FF0000"/>
-        </w:rPr>
-        <w:t>“Sicurezza delle password”</w:t>
-      </w:r>
-      <w:bookmarkEnd w:id="33"/>
-    </w:p>
-    <w:p>
-      <w:pPr>
-        <w:pStyle w:val="Heading2"/>
-        <w:rPr>
-          <w:color w:val="FF0000"/>
-        </w:rPr>
-      </w:pPr>
-      <w:bookmarkStart w:id="34" w:name="_Toc358998391"/>
-      <w:r>
-        <w:rPr>
-          <w:color w:val="FF0000"/>
-        </w:rPr>
-        <w:t>Ulteriori considerazioni</w:t>
-      </w:r>
-      <w:bookmarkEnd w:id="34"/>
-    </w:p>
-    <w:p>
-      <w:pPr>
-        <w:pStyle w:val="Heading3"/>
-        <w:rPr>
-          <w:color w:val="FF0000"/>
-        </w:rPr>
-      </w:pPr>
-      <w:bookmarkStart w:id="35" w:name="_Toc358998392"/>
-      <w:r>
-        <w:rPr>
-          <w:color w:val="FF0000"/>
-        </w:rPr>
-        <w:t>Realizzazione DNS</w:t>
-      </w:r>
-      <w:bookmarkEnd w:id="35"/>
-    </w:p>
-    <w:p>
-      <w:pPr>
-        <w:pStyle w:val="Heading1"/>
-        <w:rPr>
-          <w:color w:val="FF0000"/>
-        </w:rPr>
-      </w:pPr>
-      <w:bookmarkStart w:id="36" w:name="_Toc358998393"/>
-      <w:r>
-        <w:rPr>
-          <w:color w:val="FF0000"/>
-        </w:rPr>
-        <w:t>Conclusioni</w:t>
-      </w:r>
-      <w:bookmarkEnd w:id="36"/>
-    </w:p>
-    <w:p>
-      <w:r>
-        <w:br w:type="page"/>
-      </w:r>
-    </w:p>
-    <w:p/>
-    <w:p>
-      <w:pPr>
-        <w:pStyle w:val="Heading1"/>
-      </w:pPr>
-      <w:bookmarkStart w:id="37" w:name="_Toc358998394"/>
-      <w:r>
-        <w:t>APPENDICE</w:t>
+      </w:pPr>
+      <w:bookmarkStart w:id="37" w:name="_Toc358998395"/>
+      <w:r>
+        <w:t>Codice sorgente del progetto</w:t>
       </w:r>
       <w:bookmarkEnd w:id="37"/>
-    </w:p>
-    <w:p>
-      <w:pPr>
-        <w:pStyle w:val="Heading2"/>
-      </w:pPr>
-      <w:bookmarkStart w:id="38" w:name="_Toc358998395"/>
-      <w:r>
-        <w:t>Codice sorgente del progetto</w:t>
-      </w:r>
-      <w:bookmarkEnd w:id="38"/>
     </w:p>
     <w:p>
       <w:r>
@@ -5450,7 +5855,7 @@
       <w:r>
         <w:t xml:space="preserve">Tramite Git: </w:t>
       </w:r>
-      <w:hyperlink r:id="rId18" w:history="1">
+      <w:hyperlink r:id="rId22" w:history="1">
         <w:r>
           <w:rPr>
             <w:rStyle w:val="Hyperlink"/>
@@ -5470,7 +5875,7 @@
       <w:r>
         <w:t xml:space="preserve">Tramite link diretto: </w:t>
       </w:r>
-      <w:hyperlink r:id="rId19" w:history="1">
+      <w:hyperlink r:id="rId23" w:history="1">
         <w:r>
           <w:rPr>
             <w:rStyle w:val="Hyperlink"/>
@@ -5483,11 +5888,11 @@
       <w:pPr>
         <w:pStyle w:val="Heading2"/>
       </w:pPr>
-      <w:bookmarkStart w:id="39" w:name="_Toc358998396"/>
+      <w:bookmarkStart w:id="38" w:name="_Toc358998396"/>
       <w:r>
         <w:t>Bibliografia</w:t>
       </w:r>
-      <w:bookmarkEnd w:id="39"/>
+      <w:bookmarkEnd w:id="38"/>
     </w:p>
     <w:p>
       <w:pPr>
@@ -5538,7 +5943,6 @@
       <w:r>
         <w:instrText xml:space="preserve"> XE "</w:instrText>
       </w:r>
-      <w:proofErr w:type="gramStart"/>
       <w:r>
         <w:rPr>
           <w:rFonts w:cs="HelveticaNeue-Bold"/>
@@ -5547,11 +5951,7 @@
         <w:instrText>PHP:</w:instrText>
       </w:r>
       <w:r>
-        <w:instrText>PHP</w:instrText>
-      </w:r>
-      <w:proofErr w:type="gramEnd"/>
-      <w:r>
-        <w:instrText>: Hypertext Preprocessor</w:instrText>
+        <w:instrText>PHP: Hypertext Preprocessor</w:instrText>
       </w:r>
       <w:r>
         <w:instrText xml:space="preserve">" </w:instrText>
@@ -5694,7 +6094,7 @@
         </w:rPr>
         <w:t xml:space="preserve">Cascading Style Sheets Level 2 Revision 1 (CSS 2.1) Specification – </w:t>
       </w:r>
-      <w:hyperlink r:id="rId20" w:history="1">
+      <w:hyperlink r:id="rId24" w:history="1">
         <w:r>
           <w:rPr>
             <w:rStyle w:val="Hyperlink"/>
@@ -5775,7 +6175,7 @@
         </w:rPr>
         <w:t xml:space="preserve"> vocabulary and associated APIs for HTML and XHTML – </w:t>
       </w:r>
-      <w:hyperlink r:id="rId21" w:history="1">
+      <w:hyperlink r:id="rId25" w:history="1">
         <w:r>
           <w:rPr>
             <w:rStyle w:val="Hyperlink"/>
@@ -5884,6 +6284,92 @@
 <file path=word/numbering.xml><?xml version="1.0" encoding="utf-8"?>
 <w:numbering xmlns:wpc="http://schemas.microsoft.com/office/word/2010/wordprocessingCanvas" xmlns:mc="http://schemas.openxmlformats.org/markup-compatibility/2006" xmlns:o="urn:schemas-microsoft-com:office:office" xmlns:r="http://schemas.openxmlformats.org/officeDocument/2006/relationships" xmlns:m="http://schemas.openxmlformats.org/officeDocument/2006/math" xmlns:v="urn:schemas-microsoft-com:vml" xmlns:wp14="http://schemas.microsoft.com/office/word/2010/wordprocessingDrawing" xmlns:wp="http://schemas.openxmlformats.org/drawingml/2006/wordprocessingDrawing" xmlns:w10="urn:schemas-microsoft-com:office:word" xmlns:w="http://schemas.openxmlformats.org/wordprocessingml/2006/main" xmlns:w14="http://schemas.microsoft.com/office/word/2010/wordml" xmlns:w15="http://schemas.microsoft.com/office/word/2012/wordml" xmlns:wpg="http://schemas.microsoft.com/office/word/2010/wordprocessingGroup" xmlns:wpi="http://schemas.microsoft.com/office/word/2010/wordprocessingInk" xmlns:wne="http://schemas.microsoft.com/office/word/2006/wordml" xmlns:wps="http://schemas.microsoft.com/office/word/2010/wordprocessingShape" mc:Ignorable="w14 w15 wp14">
   <w:abstractNum w:abstractNumId="0">
+    <w:nsid w:val="01A2418C"/>
+    <w:multiLevelType w:val="hybridMultilevel"/>
+    <w:tmpl w:val="A88E016A"/>
+    <w:lvl w:ilvl="0" w:tplc="0410000F">
+      <w:start w:val="1"/>
+      <w:numFmt w:val="decimal"/>
+      <w:lvlText w:val="%1."/>
+      <w:lvlJc w:val="left"/>
+      <w:pPr>
+        <w:ind w:left="1080" w:hanging="360"/>
+      </w:pPr>
+    </w:lvl>
+    <w:lvl w:ilvl="1" w:tplc="04100019" w:tentative="1">
+      <w:start w:val="1"/>
+      <w:numFmt w:val="lowerLetter"/>
+      <w:lvlText w:val="%2."/>
+      <w:lvlJc w:val="left"/>
+      <w:pPr>
+        <w:ind w:left="1800" w:hanging="360"/>
+      </w:pPr>
+    </w:lvl>
+    <w:lvl w:ilvl="2" w:tplc="0410001B" w:tentative="1">
+      <w:start w:val="1"/>
+      <w:numFmt w:val="lowerRoman"/>
+      <w:lvlText w:val="%3."/>
+      <w:lvlJc w:val="right"/>
+      <w:pPr>
+        <w:ind w:left="2520" w:hanging="180"/>
+      </w:pPr>
+    </w:lvl>
+    <w:lvl w:ilvl="3" w:tplc="0410000F" w:tentative="1">
+      <w:start w:val="1"/>
+      <w:numFmt w:val="decimal"/>
+      <w:lvlText w:val="%4."/>
+      <w:lvlJc w:val="left"/>
+      <w:pPr>
+        <w:ind w:left="3240" w:hanging="360"/>
+      </w:pPr>
+    </w:lvl>
+    <w:lvl w:ilvl="4" w:tplc="04100019" w:tentative="1">
+      <w:start w:val="1"/>
+      <w:numFmt w:val="lowerLetter"/>
+      <w:lvlText w:val="%5."/>
+      <w:lvlJc w:val="left"/>
+      <w:pPr>
+        <w:ind w:left="3960" w:hanging="360"/>
+      </w:pPr>
+    </w:lvl>
+    <w:lvl w:ilvl="5" w:tplc="0410001B" w:tentative="1">
+      <w:start w:val="1"/>
+      <w:numFmt w:val="lowerRoman"/>
+      <w:lvlText w:val="%6."/>
+      <w:lvlJc w:val="right"/>
+      <w:pPr>
+        <w:ind w:left="4680" w:hanging="180"/>
+      </w:pPr>
+    </w:lvl>
+    <w:lvl w:ilvl="6" w:tplc="0410000F" w:tentative="1">
+      <w:start w:val="1"/>
+      <w:numFmt w:val="decimal"/>
+      <w:lvlText w:val="%7."/>
+      <w:lvlJc w:val="left"/>
+      <w:pPr>
+        <w:ind w:left="5400" w:hanging="360"/>
+      </w:pPr>
+    </w:lvl>
+    <w:lvl w:ilvl="7" w:tplc="04100019" w:tentative="1">
+      <w:start w:val="1"/>
+      <w:numFmt w:val="lowerLetter"/>
+      <w:lvlText w:val="%8."/>
+      <w:lvlJc w:val="left"/>
+      <w:pPr>
+        <w:ind w:left="6120" w:hanging="360"/>
+      </w:pPr>
+    </w:lvl>
+    <w:lvl w:ilvl="8" w:tplc="0410001B" w:tentative="1">
+      <w:start w:val="1"/>
+      <w:numFmt w:val="lowerRoman"/>
+      <w:lvlText w:val="%9."/>
+      <w:lvlJc w:val="right"/>
+      <w:pPr>
+        <w:ind w:left="6840" w:hanging="180"/>
+      </w:pPr>
+    </w:lvl>
+  </w:abstractNum>
+  <w:abstractNum w:abstractNumId="1">
     <w:nsid w:val="08AA0671"/>
     <w:multiLevelType w:val="hybridMultilevel"/>
     <w:tmpl w:val="A852CE8A"/>
@@ -5996,182 +6482,10 @@
       </w:rPr>
     </w:lvl>
   </w:abstractNum>
-  <w:abstractNum w:abstractNumId="1">
-    <w:nsid w:val="32744E9A"/>
+  <w:abstractNum w:abstractNumId="2">
+    <w:nsid w:val="216F5D10"/>
     <w:multiLevelType w:val="hybridMultilevel"/>
-    <w:tmpl w:val="17DC9A64"/>
-    <w:lvl w:ilvl="0" w:tplc="0410000F">
-      <w:start w:val="1"/>
-      <w:numFmt w:val="decimal"/>
-      <w:lvlText w:val="%1."/>
-      <w:lvlJc w:val="left"/>
-      <w:pPr>
-        <w:ind w:left="1440" w:hanging="360"/>
-      </w:pPr>
-    </w:lvl>
-    <w:lvl w:ilvl="1" w:tplc="04100019">
-      <w:start w:val="1"/>
-      <w:numFmt w:val="lowerLetter"/>
-      <w:lvlText w:val="%2."/>
-      <w:lvlJc w:val="left"/>
-      <w:pPr>
-        <w:ind w:left="2160" w:hanging="360"/>
-      </w:pPr>
-    </w:lvl>
-    <w:lvl w:ilvl="2" w:tplc="0410001B">
-      <w:start w:val="1"/>
-      <w:numFmt w:val="lowerRoman"/>
-      <w:lvlText w:val="%3."/>
-      <w:lvlJc w:val="right"/>
-      <w:pPr>
-        <w:ind w:left="2880" w:hanging="180"/>
-      </w:pPr>
-    </w:lvl>
-    <w:lvl w:ilvl="3" w:tplc="0410000F" w:tentative="1">
-      <w:start w:val="1"/>
-      <w:numFmt w:val="decimal"/>
-      <w:lvlText w:val="%4."/>
-      <w:lvlJc w:val="left"/>
-      <w:pPr>
-        <w:ind w:left="3600" w:hanging="360"/>
-      </w:pPr>
-    </w:lvl>
-    <w:lvl w:ilvl="4" w:tplc="04100019" w:tentative="1">
-      <w:start w:val="1"/>
-      <w:numFmt w:val="lowerLetter"/>
-      <w:lvlText w:val="%5."/>
-      <w:lvlJc w:val="left"/>
-      <w:pPr>
-        <w:ind w:left="4320" w:hanging="360"/>
-      </w:pPr>
-    </w:lvl>
-    <w:lvl w:ilvl="5" w:tplc="0410001B" w:tentative="1">
-      <w:start w:val="1"/>
-      <w:numFmt w:val="lowerRoman"/>
-      <w:lvlText w:val="%6."/>
-      <w:lvlJc w:val="right"/>
-      <w:pPr>
-        <w:ind w:left="5040" w:hanging="180"/>
-      </w:pPr>
-    </w:lvl>
-    <w:lvl w:ilvl="6" w:tplc="0410000F" w:tentative="1">
-      <w:start w:val="1"/>
-      <w:numFmt w:val="decimal"/>
-      <w:lvlText w:val="%7."/>
-      <w:lvlJc w:val="left"/>
-      <w:pPr>
-        <w:ind w:left="5760" w:hanging="360"/>
-      </w:pPr>
-    </w:lvl>
-    <w:lvl w:ilvl="7" w:tplc="04100019" w:tentative="1">
-      <w:start w:val="1"/>
-      <w:numFmt w:val="lowerLetter"/>
-      <w:lvlText w:val="%8."/>
-      <w:lvlJc w:val="left"/>
-      <w:pPr>
-        <w:ind w:left="6480" w:hanging="360"/>
-      </w:pPr>
-    </w:lvl>
-    <w:lvl w:ilvl="8" w:tplc="0410001B" w:tentative="1">
-      <w:start w:val="1"/>
-      <w:numFmt w:val="lowerRoman"/>
-      <w:lvlText w:val="%9."/>
-      <w:lvlJc w:val="right"/>
-      <w:pPr>
-        <w:ind w:left="7200" w:hanging="180"/>
-      </w:pPr>
-    </w:lvl>
-  </w:abstractNum>
-  <w:abstractNum w:abstractNumId="2">
-    <w:nsid w:val="4AA4371B"/>
-    <w:multiLevelType w:val="hybridMultilevel"/>
-    <w:tmpl w:val="1B9A6218"/>
-    <w:lvl w:ilvl="0" w:tplc="04100013">
-      <w:start w:val="1"/>
-      <w:numFmt w:val="upperRoman"/>
-      <w:lvlText w:val="%1."/>
-      <w:lvlJc w:val="right"/>
-      <w:pPr>
-        <w:ind w:left="1440" w:hanging="360"/>
-      </w:pPr>
-    </w:lvl>
-    <w:lvl w:ilvl="1" w:tplc="04100019" w:tentative="1">
-      <w:start w:val="1"/>
-      <w:numFmt w:val="lowerLetter"/>
-      <w:lvlText w:val="%2."/>
-      <w:lvlJc w:val="left"/>
-      <w:pPr>
-        <w:ind w:left="2160" w:hanging="360"/>
-      </w:pPr>
-    </w:lvl>
-    <w:lvl w:ilvl="2" w:tplc="0410001B" w:tentative="1">
-      <w:start w:val="1"/>
-      <w:numFmt w:val="lowerRoman"/>
-      <w:lvlText w:val="%3."/>
-      <w:lvlJc w:val="right"/>
-      <w:pPr>
-        <w:ind w:left="2880" w:hanging="180"/>
-      </w:pPr>
-    </w:lvl>
-    <w:lvl w:ilvl="3" w:tplc="0410000F" w:tentative="1">
-      <w:start w:val="1"/>
-      <w:numFmt w:val="decimal"/>
-      <w:lvlText w:val="%4."/>
-      <w:lvlJc w:val="left"/>
-      <w:pPr>
-        <w:ind w:left="3600" w:hanging="360"/>
-      </w:pPr>
-    </w:lvl>
-    <w:lvl w:ilvl="4" w:tplc="04100019" w:tentative="1">
-      <w:start w:val="1"/>
-      <w:numFmt w:val="lowerLetter"/>
-      <w:lvlText w:val="%5."/>
-      <w:lvlJc w:val="left"/>
-      <w:pPr>
-        <w:ind w:left="4320" w:hanging="360"/>
-      </w:pPr>
-    </w:lvl>
-    <w:lvl w:ilvl="5" w:tplc="0410001B" w:tentative="1">
-      <w:start w:val="1"/>
-      <w:numFmt w:val="lowerRoman"/>
-      <w:lvlText w:val="%6."/>
-      <w:lvlJc w:val="right"/>
-      <w:pPr>
-        <w:ind w:left="5040" w:hanging="180"/>
-      </w:pPr>
-    </w:lvl>
-    <w:lvl w:ilvl="6" w:tplc="0410000F" w:tentative="1">
-      <w:start w:val="1"/>
-      <w:numFmt w:val="decimal"/>
-      <w:lvlText w:val="%7."/>
-      <w:lvlJc w:val="left"/>
-      <w:pPr>
-        <w:ind w:left="5760" w:hanging="360"/>
-      </w:pPr>
-    </w:lvl>
-    <w:lvl w:ilvl="7" w:tplc="04100019" w:tentative="1">
-      <w:start w:val="1"/>
-      <w:numFmt w:val="lowerLetter"/>
-      <w:lvlText w:val="%8."/>
-      <w:lvlJc w:val="left"/>
-      <w:pPr>
-        <w:ind w:left="6480" w:hanging="360"/>
-      </w:pPr>
-    </w:lvl>
-    <w:lvl w:ilvl="8" w:tplc="0410001B" w:tentative="1">
-      <w:start w:val="1"/>
-      <w:numFmt w:val="lowerRoman"/>
-      <w:lvlText w:val="%9."/>
-      <w:lvlJc w:val="right"/>
-      <w:pPr>
-        <w:ind w:left="7200" w:hanging="180"/>
-      </w:pPr>
-    </w:lvl>
-  </w:abstractNum>
-  <w:abstractNum w:abstractNumId="3">
-    <w:nsid w:val="53A063F7"/>
-    <w:multiLevelType w:val="hybridMultilevel"/>
-    <w:tmpl w:val="6FFEEC9E"/>
+    <w:tmpl w:val="0F96490A"/>
     <w:lvl w:ilvl="0" w:tplc="04100001">
       <w:start w:val="1"/>
       <w:numFmt w:val="bullet"/>
@@ -6281,10 +6595,10 @@
       </w:rPr>
     </w:lvl>
   </w:abstractNum>
-  <w:abstractNum w:abstractNumId="4">
-    <w:nsid w:val="5EAD4E80"/>
+  <w:abstractNum w:abstractNumId="3">
+    <w:nsid w:val="2FB325A7"/>
     <w:multiLevelType w:val="hybridMultilevel"/>
-    <w:tmpl w:val="7EB2F76A"/>
+    <w:tmpl w:val="63B8F6FE"/>
     <w:lvl w:ilvl="0" w:tplc="04100001">
       <w:start w:val="1"/>
       <w:numFmt w:val="bullet"/>
@@ -6394,10 +6708,182 @@
       </w:rPr>
     </w:lvl>
   </w:abstractNum>
+  <w:abstractNum w:abstractNumId="4">
+    <w:nsid w:val="32744E9A"/>
+    <w:multiLevelType w:val="hybridMultilevel"/>
+    <w:tmpl w:val="17DC9A64"/>
+    <w:lvl w:ilvl="0" w:tplc="0410000F">
+      <w:start w:val="1"/>
+      <w:numFmt w:val="decimal"/>
+      <w:lvlText w:val="%1."/>
+      <w:lvlJc w:val="left"/>
+      <w:pPr>
+        <w:ind w:left="1440" w:hanging="360"/>
+      </w:pPr>
+    </w:lvl>
+    <w:lvl w:ilvl="1" w:tplc="04100019">
+      <w:start w:val="1"/>
+      <w:numFmt w:val="lowerLetter"/>
+      <w:lvlText w:val="%2."/>
+      <w:lvlJc w:val="left"/>
+      <w:pPr>
+        <w:ind w:left="2160" w:hanging="360"/>
+      </w:pPr>
+    </w:lvl>
+    <w:lvl w:ilvl="2" w:tplc="0410001B">
+      <w:start w:val="1"/>
+      <w:numFmt w:val="lowerRoman"/>
+      <w:lvlText w:val="%3."/>
+      <w:lvlJc w:val="right"/>
+      <w:pPr>
+        <w:ind w:left="2880" w:hanging="180"/>
+      </w:pPr>
+    </w:lvl>
+    <w:lvl w:ilvl="3" w:tplc="0410000F" w:tentative="1">
+      <w:start w:val="1"/>
+      <w:numFmt w:val="decimal"/>
+      <w:lvlText w:val="%4."/>
+      <w:lvlJc w:val="left"/>
+      <w:pPr>
+        <w:ind w:left="3600" w:hanging="360"/>
+      </w:pPr>
+    </w:lvl>
+    <w:lvl w:ilvl="4" w:tplc="04100019" w:tentative="1">
+      <w:start w:val="1"/>
+      <w:numFmt w:val="lowerLetter"/>
+      <w:lvlText w:val="%5."/>
+      <w:lvlJc w:val="left"/>
+      <w:pPr>
+        <w:ind w:left="4320" w:hanging="360"/>
+      </w:pPr>
+    </w:lvl>
+    <w:lvl w:ilvl="5" w:tplc="0410001B" w:tentative="1">
+      <w:start w:val="1"/>
+      <w:numFmt w:val="lowerRoman"/>
+      <w:lvlText w:val="%6."/>
+      <w:lvlJc w:val="right"/>
+      <w:pPr>
+        <w:ind w:left="5040" w:hanging="180"/>
+      </w:pPr>
+    </w:lvl>
+    <w:lvl w:ilvl="6" w:tplc="0410000F" w:tentative="1">
+      <w:start w:val="1"/>
+      <w:numFmt w:val="decimal"/>
+      <w:lvlText w:val="%7."/>
+      <w:lvlJc w:val="left"/>
+      <w:pPr>
+        <w:ind w:left="5760" w:hanging="360"/>
+      </w:pPr>
+    </w:lvl>
+    <w:lvl w:ilvl="7" w:tplc="04100019" w:tentative="1">
+      <w:start w:val="1"/>
+      <w:numFmt w:val="lowerLetter"/>
+      <w:lvlText w:val="%8."/>
+      <w:lvlJc w:val="left"/>
+      <w:pPr>
+        <w:ind w:left="6480" w:hanging="360"/>
+      </w:pPr>
+    </w:lvl>
+    <w:lvl w:ilvl="8" w:tplc="0410001B" w:tentative="1">
+      <w:start w:val="1"/>
+      <w:numFmt w:val="lowerRoman"/>
+      <w:lvlText w:val="%9."/>
+      <w:lvlJc w:val="right"/>
+      <w:pPr>
+        <w:ind w:left="7200" w:hanging="180"/>
+      </w:pPr>
+    </w:lvl>
+  </w:abstractNum>
   <w:abstractNum w:abstractNumId="5">
-    <w:nsid w:val="61777007"/>
+    <w:nsid w:val="4AA4371B"/>
     <w:multiLevelType w:val="hybridMultilevel"/>
-    <w:tmpl w:val="F9BEB5C2"/>
+    <w:tmpl w:val="1B9A6218"/>
+    <w:lvl w:ilvl="0" w:tplc="04100013">
+      <w:start w:val="1"/>
+      <w:numFmt w:val="upperRoman"/>
+      <w:lvlText w:val="%1."/>
+      <w:lvlJc w:val="right"/>
+      <w:pPr>
+        <w:ind w:left="1440" w:hanging="360"/>
+      </w:pPr>
+    </w:lvl>
+    <w:lvl w:ilvl="1" w:tplc="04100019" w:tentative="1">
+      <w:start w:val="1"/>
+      <w:numFmt w:val="lowerLetter"/>
+      <w:lvlText w:val="%2."/>
+      <w:lvlJc w:val="left"/>
+      <w:pPr>
+        <w:ind w:left="2160" w:hanging="360"/>
+      </w:pPr>
+    </w:lvl>
+    <w:lvl w:ilvl="2" w:tplc="0410001B" w:tentative="1">
+      <w:start w:val="1"/>
+      <w:numFmt w:val="lowerRoman"/>
+      <w:lvlText w:val="%3."/>
+      <w:lvlJc w:val="right"/>
+      <w:pPr>
+        <w:ind w:left="2880" w:hanging="180"/>
+      </w:pPr>
+    </w:lvl>
+    <w:lvl w:ilvl="3" w:tplc="0410000F" w:tentative="1">
+      <w:start w:val="1"/>
+      <w:numFmt w:val="decimal"/>
+      <w:lvlText w:val="%4."/>
+      <w:lvlJc w:val="left"/>
+      <w:pPr>
+        <w:ind w:left="3600" w:hanging="360"/>
+      </w:pPr>
+    </w:lvl>
+    <w:lvl w:ilvl="4" w:tplc="04100019" w:tentative="1">
+      <w:start w:val="1"/>
+      <w:numFmt w:val="lowerLetter"/>
+      <w:lvlText w:val="%5."/>
+      <w:lvlJc w:val="left"/>
+      <w:pPr>
+        <w:ind w:left="4320" w:hanging="360"/>
+      </w:pPr>
+    </w:lvl>
+    <w:lvl w:ilvl="5" w:tplc="0410001B" w:tentative="1">
+      <w:start w:val="1"/>
+      <w:numFmt w:val="lowerRoman"/>
+      <w:lvlText w:val="%6."/>
+      <w:lvlJc w:val="right"/>
+      <w:pPr>
+        <w:ind w:left="5040" w:hanging="180"/>
+      </w:pPr>
+    </w:lvl>
+    <w:lvl w:ilvl="6" w:tplc="0410000F" w:tentative="1">
+      <w:start w:val="1"/>
+      <w:numFmt w:val="decimal"/>
+      <w:lvlText w:val="%7."/>
+      <w:lvlJc w:val="left"/>
+      <w:pPr>
+        <w:ind w:left="5760" w:hanging="360"/>
+      </w:pPr>
+    </w:lvl>
+    <w:lvl w:ilvl="7" w:tplc="04100019" w:tentative="1">
+      <w:start w:val="1"/>
+      <w:numFmt w:val="lowerLetter"/>
+      <w:lvlText w:val="%8."/>
+      <w:lvlJc w:val="left"/>
+      <w:pPr>
+        <w:ind w:left="6480" w:hanging="360"/>
+      </w:pPr>
+    </w:lvl>
+    <w:lvl w:ilvl="8" w:tplc="0410001B" w:tentative="1">
+      <w:start w:val="1"/>
+      <w:numFmt w:val="lowerRoman"/>
+      <w:lvlText w:val="%9."/>
+      <w:lvlJc w:val="right"/>
+      <w:pPr>
+        <w:ind w:left="7200" w:hanging="180"/>
+      </w:pPr>
+    </w:lvl>
+  </w:abstractNum>
+  <w:abstractNum w:abstractNumId="6">
+    <w:nsid w:val="53A063F7"/>
+    <w:multiLevelType w:val="hybridMultilevel"/>
+    <w:tmpl w:val="6FFEEC9E"/>
     <w:lvl w:ilvl="0" w:tplc="04100001">
       <w:start w:val="1"/>
       <w:numFmt w:val="bullet"/>
@@ -6507,10 +6993,10 @@
       </w:rPr>
     </w:lvl>
   </w:abstractNum>
-  <w:abstractNum w:abstractNumId="6">
-    <w:nsid w:val="70F07170"/>
+  <w:abstractNum w:abstractNumId="7">
+    <w:nsid w:val="5EAD4E80"/>
     <w:multiLevelType w:val="hybridMultilevel"/>
-    <w:tmpl w:val="4FFE5D20"/>
+    <w:tmpl w:val="7EB2F76A"/>
     <w:lvl w:ilvl="0" w:tplc="04100001">
       <w:start w:val="1"/>
       <w:numFmt w:val="bullet"/>
@@ -6620,26 +7106,261 @@
       </w:rPr>
     </w:lvl>
   </w:abstractNum>
+  <w:abstractNum w:abstractNumId="8">
+    <w:nsid w:val="61777007"/>
+    <w:multiLevelType w:val="hybridMultilevel"/>
+    <w:tmpl w:val="F9BEB5C2"/>
+    <w:lvl w:ilvl="0" w:tplc="04100001">
+      <w:start w:val="1"/>
+      <w:numFmt w:val="bullet"/>
+      <w:lvlText w:val=""/>
+      <w:lvlJc w:val="left"/>
+      <w:pPr>
+        <w:ind w:left="720" w:hanging="360"/>
+      </w:pPr>
+      <w:rPr>
+        <w:rFonts w:ascii="Symbol" w:hAnsi="Symbol" w:hint="default"/>
+      </w:rPr>
+    </w:lvl>
+    <w:lvl w:ilvl="1" w:tplc="04100003" w:tentative="1">
+      <w:start w:val="1"/>
+      <w:numFmt w:val="bullet"/>
+      <w:lvlText w:val="o"/>
+      <w:lvlJc w:val="left"/>
+      <w:pPr>
+        <w:ind w:left="1440" w:hanging="360"/>
+      </w:pPr>
+      <w:rPr>
+        <w:rFonts w:ascii="Courier New" w:hAnsi="Courier New" w:cs="Courier New" w:hint="default"/>
+      </w:rPr>
+    </w:lvl>
+    <w:lvl w:ilvl="2" w:tplc="04100005" w:tentative="1">
+      <w:start w:val="1"/>
+      <w:numFmt w:val="bullet"/>
+      <w:lvlText w:val=""/>
+      <w:lvlJc w:val="left"/>
+      <w:pPr>
+        <w:ind w:left="2160" w:hanging="360"/>
+      </w:pPr>
+      <w:rPr>
+        <w:rFonts w:ascii="Wingdings" w:hAnsi="Wingdings" w:hint="default"/>
+      </w:rPr>
+    </w:lvl>
+    <w:lvl w:ilvl="3" w:tplc="04100001" w:tentative="1">
+      <w:start w:val="1"/>
+      <w:numFmt w:val="bullet"/>
+      <w:lvlText w:val=""/>
+      <w:lvlJc w:val="left"/>
+      <w:pPr>
+        <w:ind w:left="2880" w:hanging="360"/>
+      </w:pPr>
+      <w:rPr>
+        <w:rFonts w:ascii="Symbol" w:hAnsi="Symbol" w:hint="default"/>
+      </w:rPr>
+    </w:lvl>
+    <w:lvl w:ilvl="4" w:tplc="04100003" w:tentative="1">
+      <w:start w:val="1"/>
+      <w:numFmt w:val="bullet"/>
+      <w:lvlText w:val="o"/>
+      <w:lvlJc w:val="left"/>
+      <w:pPr>
+        <w:ind w:left="3600" w:hanging="360"/>
+      </w:pPr>
+      <w:rPr>
+        <w:rFonts w:ascii="Courier New" w:hAnsi="Courier New" w:cs="Courier New" w:hint="default"/>
+      </w:rPr>
+    </w:lvl>
+    <w:lvl w:ilvl="5" w:tplc="04100005" w:tentative="1">
+      <w:start w:val="1"/>
+      <w:numFmt w:val="bullet"/>
+      <w:lvlText w:val=""/>
+      <w:lvlJc w:val="left"/>
+      <w:pPr>
+        <w:ind w:left="4320" w:hanging="360"/>
+      </w:pPr>
+      <w:rPr>
+        <w:rFonts w:ascii="Wingdings" w:hAnsi="Wingdings" w:hint="default"/>
+      </w:rPr>
+    </w:lvl>
+    <w:lvl w:ilvl="6" w:tplc="04100001" w:tentative="1">
+      <w:start w:val="1"/>
+      <w:numFmt w:val="bullet"/>
+      <w:lvlText w:val=""/>
+      <w:lvlJc w:val="left"/>
+      <w:pPr>
+        <w:ind w:left="5040" w:hanging="360"/>
+      </w:pPr>
+      <w:rPr>
+        <w:rFonts w:ascii="Symbol" w:hAnsi="Symbol" w:hint="default"/>
+      </w:rPr>
+    </w:lvl>
+    <w:lvl w:ilvl="7" w:tplc="04100003" w:tentative="1">
+      <w:start w:val="1"/>
+      <w:numFmt w:val="bullet"/>
+      <w:lvlText w:val="o"/>
+      <w:lvlJc w:val="left"/>
+      <w:pPr>
+        <w:ind w:left="5760" w:hanging="360"/>
+      </w:pPr>
+      <w:rPr>
+        <w:rFonts w:ascii="Courier New" w:hAnsi="Courier New" w:cs="Courier New" w:hint="default"/>
+      </w:rPr>
+    </w:lvl>
+    <w:lvl w:ilvl="8" w:tplc="04100005" w:tentative="1">
+      <w:start w:val="1"/>
+      <w:numFmt w:val="bullet"/>
+      <w:lvlText w:val=""/>
+      <w:lvlJc w:val="left"/>
+      <w:pPr>
+        <w:ind w:left="6480" w:hanging="360"/>
+      </w:pPr>
+      <w:rPr>
+        <w:rFonts w:ascii="Wingdings" w:hAnsi="Wingdings" w:hint="default"/>
+      </w:rPr>
+    </w:lvl>
+  </w:abstractNum>
+  <w:abstractNum w:abstractNumId="9">
+    <w:nsid w:val="70F07170"/>
+    <w:multiLevelType w:val="hybridMultilevel"/>
+    <w:tmpl w:val="4FFE5D20"/>
+    <w:lvl w:ilvl="0" w:tplc="04100001">
+      <w:start w:val="1"/>
+      <w:numFmt w:val="bullet"/>
+      <w:lvlText w:val=""/>
+      <w:lvlJc w:val="left"/>
+      <w:pPr>
+        <w:ind w:left="720" w:hanging="360"/>
+      </w:pPr>
+      <w:rPr>
+        <w:rFonts w:ascii="Symbol" w:hAnsi="Symbol" w:hint="default"/>
+      </w:rPr>
+    </w:lvl>
+    <w:lvl w:ilvl="1" w:tplc="04100003" w:tentative="1">
+      <w:start w:val="1"/>
+      <w:numFmt w:val="bullet"/>
+      <w:lvlText w:val="o"/>
+      <w:lvlJc w:val="left"/>
+      <w:pPr>
+        <w:ind w:left="1440" w:hanging="360"/>
+      </w:pPr>
+      <w:rPr>
+        <w:rFonts w:ascii="Courier New" w:hAnsi="Courier New" w:cs="Courier New" w:hint="default"/>
+      </w:rPr>
+    </w:lvl>
+    <w:lvl w:ilvl="2" w:tplc="04100005" w:tentative="1">
+      <w:start w:val="1"/>
+      <w:numFmt w:val="bullet"/>
+      <w:lvlText w:val=""/>
+      <w:lvlJc w:val="left"/>
+      <w:pPr>
+        <w:ind w:left="2160" w:hanging="360"/>
+      </w:pPr>
+      <w:rPr>
+        <w:rFonts w:ascii="Wingdings" w:hAnsi="Wingdings" w:hint="default"/>
+      </w:rPr>
+    </w:lvl>
+    <w:lvl w:ilvl="3" w:tplc="04100001" w:tentative="1">
+      <w:start w:val="1"/>
+      <w:numFmt w:val="bullet"/>
+      <w:lvlText w:val=""/>
+      <w:lvlJc w:val="left"/>
+      <w:pPr>
+        <w:ind w:left="2880" w:hanging="360"/>
+      </w:pPr>
+      <w:rPr>
+        <w:rFonts w:ascii="Symbol" w:hAnsi="Symbol" w:hint="default"/>
+      </w:rPr>
+    </w:lvl>
+    <w:lvl w:ilvl="4" w:tplc="04100003" w:tentative="1">
+      <w:start w:val="1"/>
+      <w:numFmt w:val="bullet"/>
+      <w:lvlText w:val="o"/>
+      <w:lvlJc w:val="left"/>
+      <w:pPr>
+        <w:ind w:left="3600" w:hanging="360"/>
+      </w:pPr>
+      <w:rPr>
+        <w:rFonts w:ascii="Courier New" w:hAnsi="Courier New" w:cs="Courier New" w:hint="default"/>
+      </w:rPr>
+    </w:lvl>
+    <w:lvl w:ilvl="5" w:tplc="04100005" w:tentative="1">
+      <w:start w:val="1"/>
+      <w:numFmt w:val="bullet"/>
+      <w:lvlText w:val=""/>
+      <w:lvlJc w:val="left"/>
+      <w:pPr>
+        <w:ind w:left="4320" w:hanging="360"/>
+      </w:pPr>
+      <w:rPr>
+        <w:rFonts w:ascii="Wingdings" w:hAnsi="Wingdings" w:hint="default"/>
+      </w:rPr>
+    </w:lvl>
+    <w:lvl w:ilvl="6" w:tplc="04100001" w:tentative="1">
+      <w:start w:val="1"/>
+      <w:numFmt w:val="bullet"/>
+      <w:lvlText w:val=""/>
+      <w:lvlJc w:val="left"/>
+      <w:pPr>
+        <w:ind w:left="5040" w:hanging="360"/>
+      </w:pPr>
+      <w:rPr>
+        <w:rFonts w:ascii="Symbol" w:hAnsi="Symbol" w:hint="default"/>
+      </w:rPr>
+    </w:lvl>
+    <w:lvl w:ilvl="7" w:tplc="04100003" w:tentative="1">
+      <w:start w:val="1"/>
+      <w:numFmt w:val="bullet"/>
+      <w:lvlText w:val="o"/>
+      <w:lvlJc w:val="left"/>
+      <w:pPr>
+        <w:ind w:left="5760" w:hanging="360"/>
+      </w:pPr>
+      <w:rPr>
+        <w:rFonts w:ascii="Courier New" w:hAnsi="Courier New" w:cs="Courier New" w:hint="default"/>
+      </w:rPr>
+    </w:lvl>
+    <w:lvl w:ilvl="8" w:tplc="04100005" w:tentative="1">
+      <w:start w:val="1"/>
+      <w:numFmt w:val="bullet"/>
+      <w:lvlText w:val=""/>
+      <w:lvlJc w:val="left"/>
+      <w:pPr>
+        <w:ind w:left="6480" w:hanging="360"/>
+      </w:pPr>
+      <w:rPr>
+        <w:rFonts w:ascii="Wingdings" w:hAnsi="Wingdings" w:hint="default"/>
+      </w:rPr>
+    </w:lvl>
+  </w:abstractNum>
   <w:num w:numId="1">
+    <w:abstractNumId w:val="4"/>
+  </w:num>
+  <w:num w:numId="2">
+    <w:abstractNumId w:val="9"/>
+  </w:num>
+  <w:num w:numId="3">
+    <w:abstractNumId w:val="6"/>
+  </w:num>
+  <w:num w:numId="4">
+    <w:abstractNumId w:val="8"/>
+  </w:num>
+  <w:num w:numId="5">
     <w:abstractNumId w:val="1"/>
   </w:num>
-  <w:num w:numId="2">
-    <w:abstractNumId w:val="6"/>
+  <w:num w:numId="6">
+    <w:abstractNumId w:val="5"/>
   </w:num>
-  <w:num w:numId="3">
+  <w:num w:numId="7">
+    <w:abstractNumId w:val="7"/>
+  </w:num>
+  <w:num w:numId="8">
     <w:abstractNumId w:val="3"/>
   </w:num>
-  <w:num w:numId="4">
-    <w:abstractNumId w:val="5"/>
-  </w:num>
-  <w:num w:numId="5">
-    <w:abstractNumId w:val="0"/>
-  </w:num>
-  <w:num w:numId="6">
+  <w:num w:numId="9">
     <w:abstractNumId w:val="2"/>
   </w:num>
-  <w:num w:numId="7">
-    <w:abstractNumId w:val="4"/>
+  <w:num w:numId="10">
+    <w:abstractNumId w:val="0"/>
   </w:num>
 </w:numbering>
 </file>
@@ -7251,6 +7972,7 @@
   <w:style w:type="character" w:default="1" w:styleId="DefaultParagraphFont">
     <w:name w:val="Default Paragraph Font"/>
     <w:uiPriority w:val="1"/>
+    <w:semiHidden/>
     <w:unhideWhenUsed/>
   </w:style>
   <w:style w:type="table" w:default="1" w:styleId="TableNormal">
@@ -8076,8 +8798,9 @@
     <w:panose1 w:val="020B0502040204020203"/>
     <w:charset w:val="00"/>
     <w:family w:val="swiss"/>
+    <w:notTrueType/>
     <w:pitch w:val="variable"/>
-    <w:sig w:usb0="E4002EFF" w:usb1="C000E47F" w:usb2="00000009" w:usb3="00000000" w:csb0="000001FF" w:csb1="00000000"/>
+    <w:sig w:usb0="00000003" w:usb1="00000000" w:usb2="00000000" w:usb3="00000000" w:csb0="00000001" w:csb1="00000000"/>
   </w:font>
   <w:font w:name="HelveticaNeue-Bold">
     <w:panose1 w:val="00000000000000000000"/>
@@ -8135,6 +8858,8 @@
   </w:compat>
   <w:rsids>
     <w:rsidRoot w:val="00F21A6A"/>
+    <w:rsid w:val="00176223"/>
+    <w:rsid w:val="009129BE"/>
     <w:rsid w:val="00F21A6A"/>
   </w:rsids>
   <m:mathPr>
@@ -8914,7 +9639,7 @@
 </file>
 
 <file path=customXml/itemProps2.xml><?xml version="1.0" encoding="utf-8"?>
-<ds:datastoreItem xmlns:ds="http://schemas.openxmlformats.org/officeDocument/2006/customXml" ds:itemID="{959E4303-CFDA-4331-8C9D-4CA0FB0C8E0F}">
+<ds:datastoreItem xmlns:ds="http://schemas.openxmlformats.org/officeDocument/2006/customXml" ds:itemID="{7EC4FD24-1AC9-4F89-A0C9-0EC0769BC1BE}">
   <ds:schemaRefs>
     <ds:schemaRef ds:uri="http://schemas.openxmlformats.org/officeDocument/2006/bibliography"/>
   </ds:schemaRefs>

</xml_diff>